<commit_message>
feat(courrier): update mail template
</commit_message>
<xml_diff>
--- a/packages/code-du-travail-data/dataset/courrier-type/docx/Rupture_periode_d'essai_employeur.docx
+++ b/packages/code-du-travail-data/dataset/courrier-type/docx/Rupture_periode_d'essai_employeur.docx
@@ -7,19 +7,26 @@
         <w:pStyle w:val="Expediteur"/>
         <w:keepNext/>
         <w:spacing w:lineRule="auto" w:line="240"/>
-        <w:rPr>
-          <w:rFonts w:ascii="Roboto" w:hAnsi="Roboto" w:cs="Open Sans"/>
-          <w:color w:val="006699"/>
-          <w:u w:val="none"/>
-        </w:rPr>
-      </w:pPr>
-      <w:r>
-        <w:rPr>
-          <w:rFonts w:cs="Open Sans" w:ascii="Roboto" w:hAnsi="Roboto"/>
-          <w:color w:val="006699"/>
-          <w:u w:val="none"/>
-        </w:rPr>
-        <w:t xml:space="preserve">Société </w:t>
+        <w:jc w:val="both"/>
+        <w:rPr>
+          <w:rFonts w:ascii="Roboto" w:hAnsi="Roboto" w:eastAsia="Arial Unicode MS" w:cs="Open Sans"/>
+          <w:color w:val="3F6797"/>
+          <w:sz w:val="22"/>
+          <w:szCs w:val="22"/>
+          <w:u w:val="none"/>
+          <w:lang w:val="fr-FR" w:eastAsia="zh-CN" w:bidi="hi-IN"/>
+        </w:rPr>
+      </w:pPr>
+      <w:r>
+        <w:rPr>
+          <w:rFonts w:eastAsia="Arial Unicode MS" w:cs="Open Sans" w:ascii="Open Sans" w:hAnsi="Open Sans"/>
+          <w:color w:val="4D73B8"/>
+          <w:sz w:val="22"/>
+          <w:szCs w:val="22"/>
+          <w:u w:val="none"/>
+          <w:lang w:val="fr-FR" w:eastAsia="zh-CN" w:bidi="hi-IN"/>
+        </w:rPr>
+        <w:t xml:space="preserve">« Société » </w:t>
       </w:r>
     </w:p>
     <w:p>
@@ -27,19 +34,26 @@
         <w:pStyle w:val="Expediteur"/>
         <w:keepNext/>
         <w:spacing w:lineRule="auto" w:line="240"/>
-        <w:rPr>
-          <w:rFonts w:ascii="Roboto" w:hAnsi="Roboto" w:cs="Open Sans"/>
-          <w:color w:val="006699"/>
-          <w:u w:val="none"/>
-        </w:rPr>
-      </w:pPr>
-      <w:r>
-        <w:rPr>
-          <w:rFonts w:cs="Open Sans" w:ascii="Roboto" w:hAnsi="Roboto"/>
-          <w:color w:val="006699"/>
-          <w:u w:val="none"/>
-        </w:rPr>
-        <w:t>Prénom Nom du représentant</w:t>
+        <w:jc w:val="both"/>
+        <w:rPr>
+          <w:rFonts w:ascii="Roboto" w:hAnsi="Roboto" w:eastAsia="Arial Unicode MS" w:cs="Open Sans"/>
+          <w:color w:val="3F6797"/>
+          <w:sz w:val="22"/>
+          <w:szCs w:val="22"/>
+          <w:u w:val="none"/>
+          <w:lang w:val="fr-FR" w:eastAsia="zh-CN" w:bidi="hi-IN"/>
+        </w:rPr>
+      </w:pPr>
+      <w:r>
+        <w:rPr>
+          <w:rFonts w:eastAsia="Arial Unicode MS" w:cs="Open Sans" w:ascii="Open Sans" w:hAnsi="Open Sans"/>
+          <w:color w:val="4D73B8"/>
+          <w:sz w:val="22"/>
+          <w:szCs w:val="22"/>
+          <w:u w:val="none"/>
+          <w:lang w:val="fr-FR" w:eastAsia="zh-CN" w:bidi="hi-IN"/>
+        </w:rPr>
+        <w:t>« Prénom Nom du représentant »</w:t>
       </w:r>
     </w:p>
     <w:p>
@@ -47,38 +61,52 @@
         <w:pStyle w:val="Expediteur"/>
         <w:keepNext/>
         <w:spacing w:lineRule="auto" w:line="240"/>
-        <w:rPr>
-          <w:rFonts w:ascii="Roboto" w:hAnsi="Roboto" w:cs="Open Sans"/>
-          <w:color w:val="006699"/>
-          <w:u w:val="none"/>
-        </w:rPr>
-      </w:pPr>
-      <w:r>
-        <w:rPr>
-          <w:rFonts w:cs="Open Sans" w:ascii="Roboto" w:hAnsi="Roboto"/>
-          <w:color w:val="006699"/>
-          <w:u w:val="none"/>
-        </w:rPr>
-        <w:t>Fonction (DRH, etc.)</w:t>
+        <w:jc w:val="both"/>
+        <w:rPr>
+          <w:rFonts w:ascii="Roboto" w:hAnsi="Roboto" w:eastAsia="Arial Unicode MS" w:cs="Open Sans"/>
+          <w:color w:val="3F6797"/>
+          <w:sz w:val="22"/>
+          <w:szCs w:val="22"/>
+          <w:u w:val="none"/>
+          <w:lang w:val="fr-FR" w:eastAsia="zh-CN" w:bidi="hi-IN"/>
+        </w:rPr>
+      </w:pPr>
+      <w:r>
+        <w:rPr>
+          <w:rFonts w:eastAsia="Arial Unicode MS" w:cs="Open Sans" w:ascii="Open Sans" w:hAnsi="Open Sans"/>
+          <w:color w:val="4D73B8"/>
+          <w:sz w:val="22"/>
+          <w:szCs w:val="22"/>
+          <w:u w:val="none"/>
+          <w:lang w:val="fr-FR" w:eastAsia="zh-CN" w:bidi="hi-IN"/>
+        </w:rPr>
+        <w:t>« Fonction (DRH, etc.) »</w:t>
       </w:r>
     </w:p>
     <w:p>
       <w:pPr>
         <w:pStyle w:val="Expediteur"/>
         <w:spacing w:lineRule="auto" w:line="240"/>
-        <w:rPr>
-          <w:rFonts w:ascii="Roboto" w:hAnsi="Roboto" w:cs="Open Sans"/>
+        <w:jc w:val="both"/>
+        <w:rPr>
+          <w:rFonts w:ascii="Roboto" w:hAnsi="Roboto" w:eastAsia="Arial Unicode MS" w:cs="Open Sans"/>
           <w:color w:val="3F6797"/>
-          <w:u w:val="none"/>
-        </w:rPr>
-      </w:pPr>
-      <w:r>
-        <w:rPr>
-          <w:rFonts w:cs="Open Sans" w:ascii="Roboto" w:hAnsi="Roboto"/>
-          <w:color w:val="3F6797"/>
-          <w:u w:val="none"/>
-        </w:rPr>
-        <w:t>Adresse</w:t>
+          <w:sz w:val="22"/>
+          <w:szCs w:val="22"/>
+          <w:u w:val="none"/>
+          <w:lang w:val="fr-FR" w:eastAsia="zh-CN" w:bidi="hi-IN"/>
+        </w:rPr>
+      </w:pPr>
+      <w:r>
+        <w:rPr>
+          <w:rFonts w:eastAsia="Arial Unicode MS" w:cs="Open Sans" w:ascii="Open Sans" w:hAnsi="Open Sans"/>
+          <w:color w:val="4D73B8"/>
+          <w:sz w:val="22"/>
+          <w:szCs w:val="22"/>
+          <w:u w:val="none"/>
+          <w:lang w:val="fr-FR" w:eastAsia="zh-CN" w:bidi="hi-IN"/>
+        </w:rPr>
+        <w:t>« Adresse »</w:t>
       </w:r>
     </w:p>
     <w:p>
@@ -86,69 +114,95 @@
         <w:pStyle w:val="Expediteur"/>
         <w:keepNext/>
         <w:spacing w:lineRule="auto" w:line="240"/>
-        <w:rPr>
-          <w:rFonts w:ascii="Roboto" w:hAnsi="Roboto" w:cs="Open Sans"/>
-          <w:color w:val="006699"/>
-          <w:u w:val="none"/>
-        </w:rPr>
-      </w:pPr>
-      <w:r>
-        <w:rPr>
-          <w:rFonts w:cs="Open Sans" w:ascii="Roboto" w:hAnsi="Roboto"/>
-          <w:color w:val="006699"/>
-          <w:u w:val="none"/>
-        </w:rPr>
-        <w:t>Code postal + Ville</w:t>
-      </w:r>
-    </w:p>
-    <w:p>
-      <w:pPr>
-        <w:pStyle w:val="Expediteur"/>
-        <w:spacing w:lineRule="auto" w:line="240"/>
-        <w:jc w:val="right"/>
-        <w:rPr>
-          <w:rFonts w:ascii="Roboto" w:hAnsi="Roboto"/>
-          <w:color w:val="006699"/>
-        </w:rPr>
-      </w:pPr>
-      <w:r>
-        <w:rPr>
-          <w:rFonts w:ascii="Roboto" w:hAnsi="Roboto"/>
-          <w:color w:val="006699"/>
-        </w:rPr>
-        <w:t>Prénom Nom du salarié</w:t>
+        <w:jc w:val="both"/>
+        <w:rPr>
+          <w:rFonts w:ascii="Roboto" w:hAnsi="Roboto" w:eastAsia="Arial Unicode MS" w:cs="Open Sans"/>
+          <w:color w:val="3F6797"/>
+          <w:sz w:val="22"/>
+          <w:szCs w:val="22"/>
+          <w:u w:val="none"/>
+          <w:lang w:val="fr-FR" w:eastAsia="zh-CN" w:bidi="hi-IN"/>
+        </w:rPr>
+      </w:pPr>
+      <w:r>
+        <w:rPr>
+          <w:rFonts w:eastAsia="Arial Unicode MS" w:cs="Open Sans" w:ascii="Open Sans" w:hAnsi="Open Sans"/>
+          <w:color w:val="4D73B8"/>
+          <w:sz w:val="22"/>
+          <w:szCs w:val="22"/>
+          <w:u w:val="none"/>
+          <w:lang w:val="fr-FR" w:eastAsia="zh-CN" w:bidi="hi-IN"/>
+        </w:rPr>
+        <w:t>« Code postal + Ville »</w:t>
       </w:r>
     </w:p>
     <w:p>
       <w:pPr>
         <w:pStyle w:val="Destinataire"/>
-        <w:rPr>
-          <w:rFonts w:ascii="Roboto" w:hAnsi="Roboto"/>
-          <w:color w:val="006699"/>
-        </w:rPr>
-      </w:pPr>
-      <w:r>
-        <w:rPr>
-          <w:rFonts w:ascii="Roboto" w:hAnsi="Roboto"/>
-          <w:color w:val="006699"/>
-        </w:rPr>
-        <w:t>Adresse</w:t>
+        <w:spacing w:before="0" w:after="0"/>
+        <w:rPr>
+          <w:rFonts w:ascii="Roboto" w:hAnsi="Roboto" w:eastAsia="Arial Unicode MS" w:cs="Open Sans"/>
+          <w:color w:val="3F6797"/>
+          <w:sz w:val="22"/>
+          <w:szCs w:val="22"/>
+          <w:u w:val="none"/>
+          <w:lang w:val="fr-FR" w:eastAsia="zh-CN" w:bidi="hi-IN"/>
+        </w:rPr>
+      </w:pPr>
+      <w:r>
+        <w:rPr>
+          <w:rFonts w:eastAsia="Arial Unicode MS" w:cs="Open Sans" w:ascii="Open Sans" w:hAnsi="Open Sans"/>
+          <w:color w:val="4D73B8"/>
+          <w:u w:val="none"/>
+          <w:lang w:val="fr-FR" w:eastAsia="zh-CN" w:bidi="hi-IN"/>
+        </w:rPr>
+        <w:t>« Prénom Nom du salarié »</w:t>
       </w:r>
     </w:p>
     <w:p>
       <w:pPr>
         <w:pStyle w:val="Destinataire"/>
-        <w:rPr>
-          <w:rFonts w:ascii="Roboto" w:hAnsi="Roboto"/>
-          <w:color w:val="006699"/>
-        </w:rPr>
-      </w:pPr>
-      <w:r>
-        <w:rPr>
-          <w:rFonts w:ascii="Roboto" w:hAnsi="Roboto"/>
-          <w:color w:val="006699"/>
-        </w:rPr>
-        <w:t>Code postal + Ville</w:t>
+        <w:spacing w:before="0" w:after="0"/>
+        <w:rPr>
+          <w:rFonts w:ascii="Roboto" w:hAnsi="Roboto" w:eastAsia="Arial Unicode MS" w:cs="Open Sans"/>
+          <w:color w:val="3F6797"/>
+          <w:sz w:val="22"/>
+          <w:szCs w:val="22"/>
+          <w:u w:val="none"/>
+          <w:lang w:val="fr-FR" w:eastAsia="zh-CN" w:bidi="hi-IN"/>
+        </w:rPr>
+      </w:pPr>
+      <w:r>
+        <w:rPr>
+          <w:rFonts w:eastAsia="Arial Unicode MS" w:cs="Open Sans" w:ascii="Open Sans" w:hAnsi="Open Sans"/>
+          <w:color w:val="4D73B8"/>
+          <w:u w:val="none"/>
+          <w:lang w:val="fr-FR" w:eastAsia="zh-CN" w:bidi="hi-IN"/>
+        </w:rPr>
+        <w:t>« Adresse »</w:t>
+      </w:r>
+    </w:p>
+    <w:p>
+      <w:pPr>
+        <w:pStyle w:val="Destinataire"/>
+        <w:spacing w:before="0" w:after="0"/>
+        <w:rPr>
+          <w:rFonts w:ascii="Roboto" w:hAnsi="Roboto" w:eastAsia="Arial Unicode MS" w:cs="Open Sans"/>
+          <w:color w:val="3F6797"/>
+          <w:sz w:val="22"/>
+          <w:szCs w:val="22"/>
+          <w:u w:val="none"/>
+          <w:lang w:val="fr-FR" w:eastAsia="zh-CN" w:bidi="hi-IN"/>
+        </w:rPr>
+      </w:pPr>
+      <w:r>
+        <w:rPr>
+          <w:rFonts w:eastAsia="Arial Unicode MS" w:cs="Open Sans" w:ascii="Open Sans" w:hAnsi="Open Sans"/>
+          <w:color w:val="4D73B8"/>
+          <w:u w:val="none"/>
+          <w:lang w:val="fr-FR" w:eastAsia="zh-CN" w:bidi="hi-IN"/>
+        </w:rPr>
+        <w:t>« Code postal + Ville »</w:t>
       </w:r>
     </w:p>
     <w:p>
@@ -158,15 +212,282 @@
         <w:spacing w:lineRule="auto" w:line="240" w:before="0" w:after="0"/>
         <w:jc w:val="both"/>
         <w:rPr>
-          <w:rFonts w:ascii="Roboto" w:hAnsi="Roboto" w:cs="Open Sans"/>
+          <w:rFonts w:cs="Open Sans"/>
+          <w:u w:val="none"/>
+        </w:rPr>
+      </w:pPr>
+      <w:r>
+        <w:rPr>
+          <w:rFonts w:cs="Open Sans"/>
+          <w:u w:val="none"/>
+        </w:rPr>
+      </w:r>
+    </w:p>
+    <w:p>
+      <w:pPr>
+        <w:pStyle w:val="Destinataire"/>
+        <w:spacing w:lineRule="auto" w:line="240" w:before="0" w:after="0"/>
+        <w:jc w:val="both"/>
+        <w:rPr/>
+      </w:pPr>
+      <w:r>
+        <w:rPr>
+          <w:rFonts w:cs="Open Sans" w:ascii="Open Sans" w:hAnsi="Open Sans"/>
+          <w:color w:val="4D73B8"/>
+          <w:sz w:val="22"/>
+          <w:szCs w:val="22"/>
+          <w:u w:val="none"/>
+        </w:rPr>
+        <w:t>« Lettre recommandée avec accusé de réception n° </w:t>
+      </w:r>
+      <w:r>
+        <w:rPr>
+          <w:rFonts w:eastAsia="Arial Unicode MS" w:cs="Open Sans" w:ascii="Open Sans" w:hAnsi="Open Sans"/>
+          <w:color w:val="4D73B8"/>
+          <w:sz w:val="22"/>
+          <w:szCs w:val="22"/>
+          <w:u w:val="none"/>
+          <w:lang w:val="fr-FR" w:eastAsia="zh-CN" w:bidi="hi-IN"/>
+        </w:rPr>
+        <w:t xml:space="preserve">1A </w:t>
+      </w:r>
+      <w:bookmarkStart w:id="0" w:name="__DdeLink__2232_1685986494"/>
+      <w:r>
+        <w:rPr>
+          <w:rFonts w:eastAsia="Arial Unicode MS" w:cs="Open Sans" w:ascii="Open Sans" w:hAnsi="Open Sans"/>
+          <w:color w:val="4D73B8"/>
+          <w:sz w:val="22"/>
+          <w:szCs w:val="22"/>
+          <w:u w:val="none"/>
+          <w:lang w:val="fr-FR" w:eastAsia="zh-CN" w:bidi="hi-IN"/>
+        </w:rPr>
+        <w:t xml:space="preserve">XXX </w:t>
+      </w:r>
+      <w:bookmarkEnd w:id="0"/>
+      <w:r>
+        <w:rPr>
+          <w:rFonts w:eastAsia="Arial Unicode MS" w:cs="Open Sans" w:ascii="Open Sans" w:hAnsi="Open Sans"/>
+          <w:color w:val="4D73B8"/>
+          <w:sz w:val="22"/>
+          <w:szCs w:val="22"/>
+          <w:u w:val="none"/>
+          <w:lang w:val="fr-FR" w:eastAsia="zh-CN" w:bidi="hi-IN"/>
+        </w:rPr>
+        <w:t>XXX XXX X / Courrier remis en mains propres contre décharge »</w:t>
+      </w:r>
+    </w:p>
+    <w:p>
+      <w:pPr>
+        <w:pStyle w:val="Destinataire"/>
+        <w:spacing w:lineRule="auto" w:line="240" w:before="0" w:after="0"/>
+        <w:jc w:val="both"/>
+        <w:rPr>
+          <w:rFonts w:ascii="Open Sans" w:hAnsi="Open Sans" w:eastAsia="Arial Unicode MS" w:cs="Open Sans"/>
+          <w:color w:val="4D73B8"/>
+          <w:sz w:val="22"/>
+          <w:szCs w:val="22"/>
+          <w:u w:val="none"/>
+          <w:lang w:val="fr-FR" w:eastAsia="zh-CN" w:bidi="hi-IN"/>
+        </w:rPr>
+      </w:pPr>
+      <w:r>
+        <w:rPr/>
+      </w:r>
+    </w:p>
+    <w:p>
+      <w:pPr>
+        <w:pStyle w:val="Destinataire"/>
+        <w:spacing w:lineRule="auto" w:line="240" w:before="0" w:after="0"/>
+        <w:jc w:val="right"/>
+        <w:rPr>
+          <w:rFonts w:ascii="Open Sans" w:hAnsi="Open Sans"/>
+          <w:sz w:val="22"/>
+          <w:szCs w:val="22"/>
+        </w:rPr>
+      </w:pPr>
+      <w:r>
+        <w:rPr>
+          <w:rFonts w:cs="Open Sans" w:ascii="Open Sans" w:hAnsi="Open Sans"/>
+          <w:iCs/>
           <w:color w:val="000000"/>
-          <w:u w:val="none"/>
-        </w:rPr>
-      </w:pPr>
-      <w:r>
-        <w:rPr>
-          <w:rFonts w:cs="Open Sans" w:ascii="Roboto" w:hAnsi="Roboto"/>
+          <w:sz w:val="22"/>
+          <w:szCs w:val="22"/>
+          <w:u w:val="none"/>
+        </w:rPr>
+        <w:t xml:space="preserve">A </w:t>
+      </w:r>
+      <w:r>
+        <w:rPr>
+          <w:rFonts w:cs="Open Sans" w:ascii="Open Sans" w:hAnsi="Open Sans"/>
+          <w:iCs/>
+          <w:color w:val="4D73B8"/>
+          <w:sz w:val="22"/>
+          <w:szCs w:val="22"/>
+          <w:u w:val="none"/>
+        </w:rPr>
+        <w:t>« </w:t>
+      </w:r>
+      <w:r>
+        <w:rPr>
+          <w:rFonts w:eastAsia="Arial Unicode MS" w:cs="Open Sans" w:ascii="Open Sans" w:hAnsi="Open Sans"/>
+          <w:iCs/>
+          <w:color w:val="4D73B8"/>
+          <w:sz w:val="22"/>
+          <w:szCs w:val="22"/>
+          <w:u w:val="none"/>
+          <w:lang w:val="fr-FR" w:eastAsia="zh-CN" w:bidi="hi-IN"/>
+        </w:rPr>
+        <w:t>Lieu »</w:t>
+      </w:r>
+      <w:r>
+        <w:rPr>
+          <w:rFonts w:cs="Open Sans" w:ascii="Open Sans" w:hAnsi="Open Sans"/>
+          <w:iCs/>
           <w:color w:val="000000"/>
+          <w:sz w:val="22"/>
+          <w:szCs w:val="22"/>
+          <w:u w:val="none"/>
+        </w:rPr>
+        <w:t xml:space="preserve">, le </w:t>
+      </w:r>
+      <w:r>
+        <w:rPr>
+          <w:rFonts w:cs="Open Sans" w:ascii="Open Sans" w:hAnsi="Open Sans"/>
+          <w:iCs/>
+          <w:color w:val="4D73B8"/>
+          <w:sz w:val="22"/>
+          <w:szCs w:val="22"/>
+          <w:u w:val="none"/>
+        </w:rPr>
+        <w:t>« </w:t>
+      </w:r>
+      <w:r>
+        <w:rPr>
+          <w:rFonts w:eastAsia="Arial Unicode MS" w:cs="Open Sans" w:ascii="Open Sans" w:hAnsi="Open Sans"/>
+          <w:iCs/>
+          <w:color w:val="4D73B8"/>
+          <w:sz w:val="22"/>
+          <w:szCs w:val="22"/>
+          <w:u w:val="none"/>
+          <w:lang w:val="fr-FR" w:eastAsia="zh-CN" w:bidi="hi-IN"/>
+        </w:rPr>
+        <w:t>date </w:t>
+      </w:r>
+      <w:r>
+        <w:rPr>
+          <w:rFonts w:eastAsia="Arial Unicode MS" w:cs="Open Sans" w:ascii="Open Sans" w:hAnsi="Open Sans"/>
+          <w:iCs/>
+          <w:color w:val="000000"/>
+          <w:sz w:val="22"/>
+          <w:szCs w:val="22"/>
+          <w:u w:val="none"/>
+          <w:lang w:val="fr-FR" w:eastAsia="zh-CN" w:bidi="hi-IN"/>
+        </w:rPr>
+        <w:t>»</w:t>
+      </w:r>
+    </w:p>
+    <w:p>
+      <w:pPr>
+        <w:pStyle w:val="Info"/>
+        <w:jc w:val="both"/>
+        <w:rPr/>
+      </w:pPr>
+      <w:r>
+        <w:rPr>
+          <w:rStyle w:val="Aucune"/>
+          <w:rFonts w:cs="Open Sans" w:ascii="Open Sans" w:hAnsi="Open Sans"/>
+          <w:b w:val="false"/>
+          <w:i w:val="false"/>
+          <w:iCs w:val="false"/>
+          <w:color w:val="000000"/>
+          <w:sz w:val="22"/>
+          <w:szCs w:val="22"/>
+          <w:u w:val="single" w:color="00000A"/>
+        </w:rPr>
+        <w:t>Objet :</w:t>
+      </w:r>
+      <w:r>
+        <w:rPr>
+          <w:rStyle w:val="Aucune"/>
+          <w:rFonts w:cs="Open Sans" w:ascii="Open Sans" w:hAnsi="Open Sans"/>
+          <w:b w:val="false"/>
+          <w:i w:val="false"/>
+          <w:iCs w:val="false"/>
+          <w:color w:val="000000"/>
+          <w:sz w:val="22"/>
+          <w:szCs w:val="22"/>
+        </w:rPr>
+        <w:t xml:space="preserve"> Rupture de la période d’essai</w:t>
+      </w:r>
+    </w:p>
+    <w:p>
+      <w:pPr>
+        <w:pStyle w:val="Info"/>
+        <w:jc w:val="both"/>
+        <w:rPr>
+          <w:rFonts w:ascii="Open Sans" w:hAnsi="Open Sans" w:cs="Open Sans"/>
+          <w:color w:val="000000"/>
+          <w:sz w:val="22"/>
+          <w:szCs w:val="22"/>
+        </w:rPr>
+      </w:pPr>
+      <w:r>
+        <w:rPr>
+          <w:rFonts w:cs="Open Sans" w:ascii="Open Sans" w:hAnsi="Open Sans"/>
+          <w:color w:val="000000"/>
+          <w:sz w:val="22"/>
+          <w:szCs w:val="22"/>
+        </w:rPr>
+      </w:r>
+    </w:p>
+    <w:p>
+      <w:pPr>
+        <w:pStyle w:val="Info"/>
+        <w:jc w:val="both"/>
+        <w:rPr>
+          <w:rFonts w:ascii="Open Sans" w:hAnsi="Open Sans"/>
+          <w:b w:val="false"/>
+          <w:b w:val="false"/>
+          <w:bCs w:val="false"/>
+          <w:color w:val="4D73B8"/>
+          <w:sz w:val="22"/>
+          <w:szCs w:val="22"/>
+        </w:rPr>
+      </w:pPr>
+      <w:r>
+        <w:rPr>
+          <w:rFonts w:eastAsia="Arial Unicode MS" w:cs="Open Sans" w:ascii="Open Sans" w:hAnsi="Open Sans"/>
+          <w:b w:val="false"/>
+          <w:bCs w:val="false"/>
+          <w:color w:val="4D73B8"/>
+          <w:sz w:val="22"/>
+          <w:szCs w:val="22"/>
+          <w:u w:val="none"/>
+          <w:lang w:val="fr-FR" w:eastAsia="zh-CN" w:bidi="hi-IN"/>
+        </w:rPr>
+        <w:t>« Madame / Monsieur, »</w:t>
+      </w:r>
+    </w:p>
+    <w:p>
+      <w:pPr>
+        <w:pStyle w:val="Expediteur"/>
+        <w:keepNext/>
+        <w:spacing w:lineRule="auto" w:line="240"/>
+        <w:jc w:val="both"/>
+        <w:rPr>
+          <w:rFonts w:ascii="Open Sans" w:hAnsi="Open Sans"/>
+          <w:color w:val="000000"/>
+          <w:sz w:val="22"/>
+          <w:szCs w:val="22"/>
+          <w:u w:val="none"/>
+        </w:rPr>
+      </w:pPr>
+      <w:r>
+        <w:rPr>
+          <w:rFonts w:ascii="Open Sans" w:hAnsi="Open Sans"/>
+          <w:color w:val="000000"/>
+          <w:sz w:val="22"/>
+          <w:szCs w:val="22"/>
           <w:u w:val="none"/>
         </w:rPr>
       </w:r>
@@ -178,34 +499,6 @@
         <w:spacing w:lineRule="auto" w:line="240" w:before="0" w:after="0"/>
         <w:jc w:val="both"/>
         <w:rPr>
-          <w:rFonts w:ascii="Roboto" w:hAnsi="Roboto"/>
-          <w:color w:val="000000"/>
-        </w:rPr>
-      </w:pPr>
-      <w:r>
-        <w:rPr>
-          <w:rFonts w:cs="Open Sans" w:ascii="Roboto" w:hAnsi="Roboto"/>
-          <w:color w:val="000000"/>
-          <w:u w:val="none"/>
-        </w:rPr>
-        <w:t>Lettre recommandée avec accusé de réception n°</w:t>
-      </w:r>
-      <w:r>
-        <w:rPr>
-          <w:rFonts w:cs="Open Sans" w:ascii="Roboto" w:hAnsi="Roboto"/>
-          <w:color w:val="006699"/>
-          <w:u w:val="none"/>
-        </w:rPr>
-        <w:t xml:space="preserve">1A XXX XXX XXX X / Courrier remis en mains propres contre décharge </w:t>
-      </w:r>
-    </w:p>
-    <w:p>
-      <w:pPr>
-        <w:pStyle w:val="Destinataire"/>
-        <w:keepNext/>
-        <w:spacing w:lineRule="auto" w:line="240" w:before="0" w:after="0"/>
-        <w:jc w:val="left"/>
-        <w:rPr>
           <w:rFonts w:ascii="Roboto" w:hAnsi="Roboto" w:cs="Open Sans"/>
           <w:color w:val="000000"/>
           <w:u w:val="none"/>
@@ -213,189 +506,56 @@
       </w:pPr>
       <w:r>
         <w:rPr>
-          <w:rFonts w:cs="Open Sans" w:ascii="Roboto" w:hAnsi="Roboto"/>
+          <w:rFonts w:cs="Open Sans" w:ascii="Open Sans" w:hAnsi="Open Sans"/>
           <w:color w:val="000000"/>
-          <w:u w:val="none"/>
-        </w:rPr>
+          <w:sz w:val="22"/>
+          <w:szCs w:val="22"/>
+          <w:u w:val="none"/>
+        </w:rPr>
+        <w:t xml:space="preserve">Nous sommes au regret de vous informer que nous mettons fin à votre période d’essai. </w:t>
       </w:r>
     </w:p>
     <w:p>
       <w:pPr>
         <w:pStyle w:val="Destinataire"/>
-        <w:keepNext/>
         <w:spacing w:lineRule="auto" w:line="240" w:before="0" w:after="0"/>
-        <w:rPr>
-          <w:rFonts w:ascii="Roboto" w:hAnsi="Roboto"/>
+        <w:jc w:val="both"/>
+        <w:rPr>
+          <w:rFonts w:ascii="Open Sans" w:hAnsi="Open Sans"/>
+          <w:sz w:val="22"/>
+          <w:szCs w:val="22"/>
+        </w:rPr>
+      </w:pPr>
+      <w:r>
+        <w:rPr>
+          <w:rFonts w:cs="Open Sans" w:ascii="Open Sans" w:hAnsi="Open Sans"/>
           <w:color w:val="000000"/>
-        </w:rPr>
-      </w:pPr>
-      <w:r>
-        <w:rPr>
-          <w:rFonts w:cs="Open Sans" w:ascii="Roboto" w:hAnsi="Roboto"/>
-          <w:iCs/>
+          <w:sz w:val="22"/>
+          <w:szCs w:val="22"/>
+          <w:u w:val="none"/>
+        </w:rPr>
+        <w:t>En conséquence, vous cesserez de faire partie de nos effectifs à la date du « </w:t>
+      </w:r>
+      <w:r>
+        <w:rPr>
+          <w:rFonts w:eastAsia="Arial Unicode MS" w:cs="Open Sans" w:ascii="Open Sans" w:hAnsi="Open Sans"/>
+          <w:color w:val="3F6797"/>
+          <w:sz w:val="22"/>
+          <w:szCs w:val="22"/>
+          <w:u w:val="none"/>
+          <w:lang w:val="fr-FR" w:eastAsia="zh-CN" w:bidi="hi-IN"/>
+        </w:rPr>
+        <w:t xml:space="preserve">XXX » </w:t>
+      </w:r>
+      <w:r>
+        <w:rPr>
+          <w:rFonts w:cs="Open Sans" w:ascii="Open Sans" w:hAnsi="Open Sans"/>
           <w:color w:val="000000"/>
-          <w:u w:val="none"/>
-        </w:rPr>
-        <w:t xml:space="preserve">A </w:t>
-      </w:r>
-      <w:r>
-        <w:rPr>
-          <w:rFonts w:cs="Open Sans" w:ascii="Roboto" w:hAnsi="Roboto"/>
-          <w:iCs/>
-          <w:color w:val="006699"/>
-          <w:u w:val="none"/>
-        </w:rPr>
-        <w:t>Lieu</w:t>
-      </w:r>
-      <w:r>
-        <w:rPr>
-          <w:rFonts w:cs="Open Sans" w:ascii="Roboto" w:hAnsi="Roboto"/>
-          <w:iCs/>
-          <w:color w:val="000000"/>
-          <w:u w:val="none"/>
-        </w:rPr>
-        <w:t xml:space="preserve">, le </w:t>
-      </w:r>
-      <w:r>
-        <w:rPr>
-          <w:rFonts w:cs="Open Sans" w:ascii="Roboto" w:hAnsi="Roboto"/>
-          <w:iCs/>
-          <w:color w:val="006699"/>
-          <w:u w:val="none"/>
-        </w:rPr>
-        <w:t>date</w:t>
-      </w:r>
-    </w:p>
-    <w:p>
-      <w:pPr>
-        <w:pStyle w:val="Expediteur"/>
-        <w:keepNext/>
-        <w:spacing w:lineRule="auto" w:line="240"/>
-        <w:rPr>
-          <w:rFonts w:ascii="Roboto" w:hAnsi="Roboto" w:cs="Open Sans"/>
-          <w:color w:val="000000"/>
-          <w:u w:val="none"/>
-        </w:rPr>
-      </w:pPr>
-      <w:r>
-        <w:rPr>
-          <w:rFonts w:cs="Open Sans" w:ascii="Roboto" w:hAnsi="Roboto"/>
-          <w:color w:val="000000"/>
-          <w:u w:val="none"/>
-        </w:rPr>
-      </w:r>
-    </w:p>
-    <w:p>
-      <w:pPr>
-        <w:pStyle w:val="Info"/>
-        <w:jc w:val="left"/>
-        <w:rPr/>
-      </w:pPr>
-      <w:r>
-        <w:rPr>
-          <w:rStyle w:val="Aucune"/>
-          <w:rFonts w:cs="Open Sans" w:ascii="Roboto" w:hAnsi="Roboto"/>
-          <w:b w:val="false"/>
-          <w:i w:val="false"/>
-          <w:iCs w:val="false"/>
-          <w:color w:val="000000"/>
-          <w:sz w:val="22"/>
-          <w:szCs w:val="22"/>
-          <w:u w:val="single" w:color="00000A"/>
-        </w:rPr>
-        <w:t>Objet :</w:t>
-      </w:r>
-      <w:r>
-        <w:rPr>
-          <w:rStyle w:val="Aucune"/>
-          <w:rFonts w:cs="Open Sans" w:ascii="Roboto" w:hAnsi="Roboto"/>
-          <w:b w:val="false"/>
-          <w:i w:val="false"/>
-          <w:iCs w:val="false"/>
-          <w:color w:val="000000"/>
-          <w:sz w:val="22"/>
-          <w:szCs w:val="22"/>
-        </w:rPr>
-        <w:t xml:space="preserve"> Rupture de la période d’essai</w:t>
-      </w:r>
-    </w:p>
-    <w:p>
-      <w:pPr>
-        <w:pStyle w:val="Info"/>
-        <w:jc w:val="both"/>
-        <w:rPr>
-          <w:rFonts w:ascii="Roboto" w:hAnsi="Roboto" w:cs="Open Sans"/>
-          <w:color w:val="000000"/>
-          <w:sz w:val="22"/>
-          <w:szCs w:val="22"/>
-        </w:rPr>
-      </w:pPr>
-      <w:r>
-        <w:rPr>
-          <w:rFonts w:cs="Open Sans" w:ascii="Roboto" w:hAnsi="Roboto"/>
-          <w:color w:val="000000"/>
-          <w:sz w:val="22"/>
-          <w:szCs w:val="22"/>
-        </w:rPr>
-      </w:r>
-    </w:p>
-    <w:p>
-      <w:pPr>
-        <w:pStyle w:val="Info"/>
-        <w:jc w:val="both"/>
-        <w:rPr>
-          <w:rFonts w:ascii="Roboto" w:hAnsi="Roboto" w:cs="Open Sans"/>
-          <w:color w:val="000000"/>
-          <w:sz w:val="22"/>
-          <w:szCs w:val="22"/>
-        </w:rPr>
-      </w:pPr>
-      <w:r>
-        <w:rPr>
-          <w:rFonts w:cs="Open Sans" w:ascii="Roboto" w:hAnsi="Roboto"/>
-          <w:color w:val="000000"/>
-          <w:sz w:val="22"/>
-          <w:szCs w:val="22"/>
-        </w:rPr>
-      </w:r>
-    </w:p>
-    <w:p>
-      <w:pPr>
-        <w:pStyle w:val="Expediteur"/>
-        <w:keepNext/>
-        <w:spacing w:lineRule="auto" w:line="240"/>
-        <w:rPr>
-          <w:rFonts w:ascii="Roboto" w:hAnsi="Roboto" w:cs="Open Sans"/>
-          <w:color w:val="006699"/>
-          <w:u w:val="none"/>
-        </w:rPr>
-      </w:pPr>
-      <w:r>
-        <w:rPr>
-          <w:rFonts w:cs="Open Sans" w:ascii="Roboto" w:hAnsi="Roboto"/>
-          <w:color w:val="006699"/>
-          <w:u w:val="none"/>
-        </w:rPr>
-        <w:t>Madame / Monsieur,</w:t>
-      </w:r>
-    </w:p>
-    <w:p>
-      <w:pPr>
-        <w:pStyle w:val="Expediteur"/>
-        <w:keepNext/>
-        <w:spacing w:lineRule="auto" w:line="240"/>
-        <w:rPr>
-          <w:rFonts w:ascii="Roboto" w:hAnsi="Roboto"/>
-          <w:color w:val="000000"/>
-          <w:u w:val="none"/>
-        </w:rPr>
-      </w:pPr>
-      <w:r>
-        <w:rPr>
-          <w:rFonts w:ascii="Roboto" w:hAnsi="Roboto"/>
-          <w:color w:val="000000"/>
-          <w:u w:val="none"/>
-        </w:rPr>
+          <w:sz w:val="22"/>
+          <w:szCs w:val="22"/>
+          <w:u w:val="none"/>
+        </w:rPr>
+        <w:t xml:space="preserve"> au soir, cette date prenant en compte le délai de prévenance conformément à la législation en vigueur.</w:t>
       </w:r>
     </w:p>
     <w:p>
@@ -405,114 +565,45 @@
         <w:spacing w:lineRule="auto" w:line="240" w:before="0" w:after="0"/>
         <w:jc w:val="both"/>
         <w:rPr>
-          <w:rFonts w:ascii="Roboto" w:hAnsi="Roboto" w:cs="Open Sans"/>
-          <w:color w:val="000000"/>
-          <w:u w:val="none"/>
-        </w:rPr>
-      </w:pPr>
-      <w:r>
-        <w:rPr>
-          <w:rFonts w:cs="Open Sans" w:ascii="Roboto" w:hAnsi="Roboto"/>
-          <w:color w:val="000000"/>
-          <w:u w:val="none"/>
-        </w:rPr>
-        <w:t xml:space="preserve">Nous sommes au regret de vous informer que nous mettons fin à votre période d’essai. </w:t>
+          <w:rFonts w:ascii="Open Sans" w:hAnsi="Open Sans"/>
+          <w:sz w:val="22"/>
+          <w:szCs w:val="22"/>
+        </w:rPr>
+      </w:pPr>
+      <w:r>
+        <w:rPr>
+          <w:rFonts w:ascii="Open Sans" w:hAnsi="Open Sans"/>
+          <w:sz w:val="22"/>
+          <w:szCs w:val="22"/>
+        </w:rPr>
       </w:r>
     </w:p>
     <w:p>
       <w:pPr>
         <w:pStyle w:val="Destinataire"/>
-        <w:keepNext/>
         <w:spacing w:lineRule="auto" w:line="240" w:before="0" w:after="0"/>
         <w:jc w:val="both"/>
         <w:rPr>
-          <w:rFonts w:ascii="Roboto" w:hAnsi="Roboto" w:cs="Open Sans"/>
-          <w:color w:val="000000"/>
-          <w:u w:val="none"/>
-        </w:rPr>
-      </w:pPr>
-      <w:r>
-        <w:rPr>
-          <w:rFonts w:cs="Open Sans" w:ascii="Roboto" w:hAnsi="Roboto"/>
-          <w:color w:val="000000"/>
-          <w:u w:val="none"/>
-        </w:rPr>
-      </w:r>
-    </w:p>
-    <w:p>
-      <w:pPr>
-        <w:pStyle w:val="Destinataire"/>
-        <w:keepNext/>
-        <w:spacing w:lineRule="auto" w:line="240" w:before="0" w:after="0"/>
-        <w:jc w:val="both"/>
-        <w:rPr>
-          <w:rFonts w:ascii="Roboto" w:hAnsi="Roboto"/>
-          <w:color w:val="000000"/>
-        </w:rPr>
-      </w:pPr>
-      <w:r>
-        <w:rPr>
-          <w:rFonts w:cs="Open Sans" w:ascii="Roboto" w:hAnsi="Roboto"/>
-          <w:color w:val="000000"/>
-          <w:u w:val="none"/>
-        </w:rPr>
-        <w:t xml:space="preserve">En conséquence, vous cesserez de faire partie de nos effectifs à la date du </w:t>
-      </w:r>
-      <w:r>
-        <w:rPr>
-          <w:rFonts w:cs="Open Sans" w:ascii="Roboto" w:hAnsi="Roboto"/>
-          <w:color w:val="006699"/>
-          <w:u w:val="none"/>
-        </w:rPr>
-        <w:t>XXXX</w:t>
-      </w:r>
-      <w:r>
-        <w:rPr>
-          <w:rFonts w:cs="Open Sans" w:ascii="Roboto" w:hAnsi="Roboto"/>
-          <w:color w:val="000000"/>
-          <w:u w:val="none"/>
-        </w:rPr>
-        <w:t xml:space="preserve"> au soir, cette date prenant en compte le délai de prévenance conformément à la législation en vigueur.</w:t>
-      </w:r>
-    </w:p>
-    <w:p>
-      <w:pPr>
-        <w:pStyle w:val="Destinataire"/>
-        <w:keepNext/>
-        <w:spacing w:lineRule="auto" w:line="240" w:before="0" w:after="0"/>
-        <w:jc w:val="both"/>
-        <w:rPr>
-          <w:rFonts w:ascii="Roboto" w:hAnsi="Roboto" w:cs="Open Sans"/>
-          <w:color w:val="000000"/>
-          <w:u w:val="none"/>
-        </w:rPr>
-      </w:pPr>
-      <w:r>
-        <w:rPr>
-          <w:rFonts w:cs="Open Sans" w:ascii="Roboto" w:hAnsi="Roboto"/>
-          <w:color w:val="000000"/>
-          <w:u w:val="none"/>
-        </w:rPr>
-      </w:r>
-    </w:p>
-    <w:p>
-      <w:pPr>
-        <w:pStyle w:val="Corpsdetexte"/>
-        <w:rPr>
-          <w:rFonts w:ascii="Roboto" w:hAnsi="Roboto"/>
-        </w:rPr>
-      </w:pPr>
-      <w:r>
-        <w:rPr>
-          <w:rFonts w:ascii="Roboto" w:hAnsi="Roboto"/>
+          <w:rFonts w:ascii="Open Sans" w:hAnsi="Open Sans"/>
+          <w:sz w:val="22"/>
+          <w:szCs w:val="22"/>
+        </w:rPr>
+      </w:pPr>
+      <w:r>
+        <w:rPr>
+          <w:rFonts w:ascii="Open Sans" w:hAnsi="Open Sans"/>
+          <w:sz w:val="22"/>
+          <w:szCs w:val="22"/>
         </w:rPr>
         <w:t>Pour information, le délai de prévenance est le suivant, sous réserve de dispositions conventionnelles ou contractuelles plus favorables au salarié</w:t>
       </w:r>
-      <w:bookmarkStart w:id="0" w:name="_GoBack"/>
-      <w:bookmarkEnd w:id="0"/>
-      <w:r>
-        <w:rPr>
-          <w:rFonts w:ascii="Roboto" w:hAnsi="Roboto"/>
+      <w:bookmarkStart w:id="1" w:name="_GoBack"/>
+      <w:bookmarkEnd w:id="1"/>
+      <w:r>
+        <w:rPr>
+          <w:rFonts w:ascii="Open Sans" w:hAnsi="Open Sans"/>
+          <w:sz w:val="22"/>
+          <w:szCs w:val="22"/>
         </w:rPr>
         <w:t> :</w:t>
       </w:r>
@@ -525,19 +616,22 @@
           <w:numId w:val="2"/>
         </w:numPr>
         <w:spacing w:lineRule="auto" w:line="240"/>
+        <w:jc w:val="both"/>
         <w:rPr>
           <w:rFonts w:ascii="Roboto" w:hAnsi="Roboto"/>
         </w:rPr>
       </w:pPr>
       <w:r>
         <w:rPr>
-          <w:rFonts w:ascii="Roboto" w:hAnsi="Roboto"/>
+          <w:rFonts w:ascii="Open Sans" w:hAnsi="Open Sans"/>
+          <w:sz w:val="22"/>
+          <w:szCs w:val="22"/>
         </w:rPr>
         <w:t>Si le salarié est présent depuis moins de 8 jours dans l’entreprise : 24 heures</w:t>
       </w:r>
       <w:r>
         <w:rPr>
-          <w:rFonts w:cs="Open Sans" w:ascii="Roboto" w:hAnsi="Roboto"/>
+          <w:rFonts w:cs="Open Sans" w:ascii="Open Sans" w:hAnsi="Open Sans"/>
           <w:color w:val="365F91"/>
           <w:sz w:val="22"/>
           <w:szCs w:val="22"/>
@@ -553,19 +647,22 @@
           <w:numId w:val="2"/>
         </w:numPr>
         <w:spacing w:lineRule="auto" w:line="240"/>
+        <w:jc w:val="both"/>
         <w:rPr>
           <w:rFonts w:ascii="Roboto" w:hAnsi="Roboto"/>
         </w:rPr>
       </w:pPr>
       <w:r>
         <w:rPr>
-          <w:rFonts w:ascii="Roboto" w:hAnsi="Roboto"/>
+          <w:rFonts w:ascii="Open Sans" w:hAnsi="Open Sans"/>
+          <w:sz w:val="22"/>
+          <w:szCs w:val="22"/>
         </w:rPr>
         <w:t>Si le salarié est présent depuis plus de 8 jours : 48 heures</w:t>
       </w:r>
       <w:r>
         <w:rPr>
-          <w:rFonts w:cs="Open Sans" w:ascii="Roboto" w:hAnsi="Roboto"/>
+          <w:rFonts w:cs="Open Sans" w:ascii="Open Sans" w:hAnsi="Open Sans"/>
           <w:color w:val="365F91"/>
           <w:sz w:val="22"/>
           <w:szCs w:val="22"/>
@@ -581,19 +678,22 @@
           <w:numId w:val="2"/>
         </w:numPr>
         <w:spacing w:lineRule="auto" w:line="240"/>
+        <w:jc w:val="both"/>
         <w:rPr>
           <w:rFonts w:ascii="Roboto" w:hAnsi="Roboto"/>
         </w:rPr>
       </w:pPr>
       <w:r>
         <w:rPr>
-          <w:rFonts w:ascii="Roboto" w:hAnsi="Roboto"/>
+          <w:rFonts w:ascii="Open Sans" w:hAnsi="Open Sans"/>
+          <w:sz w:val="22"/>
+          <w:szCs w:val="22"/>
         </w:rPr>
         <w:t>Si le salarié est présent depuis un mois dans l’entreprise : 1 semaine</w:t>
       </w:r>
       <w:r>
         <w:rPr>
-          <w:rFonts w:cs="Open Sans" w:ascii="Roboto" w:hAnsi="Roboto"/>
+          <w:rFonts w:cs="Open Sans" w:ascii="Open Sans" w:hAnsi="Open Sans"/>
           <w:color w:val="365F91"/>
           <w:sz w:val="22"/>
           <w:szCs w:val="22"/>
@@ -609,13 +709,16 @@
           <w:numId w:val="2"/>
         </w:numPr>
         <w:spacing w:lineRule="auto" w:line="240"/>
+        <w:jc w:val="both"/>
         <w:rPr>
           <w:rFonts w:ascii="Roboto" w:hAnsi="Roboto"/>
         </w:rPr>
       </w:pPr>
       <w:r>
         <w:rPr>
-          <w:rFonts w:ascii="Roboto" w:hAnsi="Roboto"/>
+          <w:rFonts w:ascii="Open Sans" w:hAnsi="Open Sans"/>
+          <w:sz w:val="22"/>
+          <w:szCs w:val="22"/>
         </w:rPr>
         <w:t>Si le salarié est présent depuis trois mois dans l’entreprise : 1 mois.</w:t>
       </w:r>
@@ -628,29 +731,17 @@
           <w:numId w:val="0"/>
         </w:numPr>
         <w:spacing w:lineRule="auto" w:line="240"/>
-        <w:ind w:left="720" w:hanging="0"/>
-        <w:rPr>
-          <w:rFonts w:ascii="Roboto" w:hAnsi="Roboto"/>
-        </w:rPr>
-      </w:pPr>
-      <w:r>
-        <w:rPr>
-          <w:rFonts w:ascii="Roboto" w:hAnsi="Roboto"/>
-        </w:rPr>
-      </w:r>
-    </w:p>
-    <w:p>
-      <w:pPr>
-        <w:pStyle w:val="Corps"/>
-        <w:spacing w:lineRule="auto" w:line="240" w:before="0" w:after="0"/>
+        <w:ind w:hanging="0"/>
+        <w:jc w:val="both"/>
         <w:rPr/>
       </w:pPr>
       <w:r>
         <w:rPr>
           <w:rStyle w:val="Aucune"/>
-          <w:rFonts w:cs="Open Sans" w:ascii="Roboto" w:hAnsi="Roboto"/>
+          <w:rFonts w:cs="Open Sans" w:ascii="Open Sans" w:hAnsi="Open Sans"/>
           <w:color w:val="000000"/>
           <w:sz w:val="22"/>
+          <w:szCs w:val="22"/>
         </w:rPr>
         <w:t xml:space="preserve">Nous vous remettrons les documents suivants : </w:t>
       </w:r>
@@ -663,14 +754,16 @@
           <w:numId w:val="1"/>
         </w:numPr>
         <w:spacing w:lineRule="auto" w:line="240" w:before="0" w:after="0"/>
+        <w:jc w:val="both"/>
         <w:rPr/>
       </w:pPr>
       <w:r>
         <w:rPr>
           <w:rStyle w:val="Aucune"/>
-          <w:rFonts w:cs="Open Sans" w:ascii="Roboto" w:hAnsi="Roboto"/>
+          <w:rFonts w:cs="Open Sans" w:ascii="Open Sans" w:hAnsi="Open Sans"/>
           <w:color w:val="000000"/>
           <w:sz w:val="22"/>
+          <w:szCs w:val="22"/>
         </w:rPr>
         <w:t>Votre dernier bulletin de salaire et son règlement ;</w:t>
       </w:r>
@@ -683,14 +776,16 @@
           <w:numId w:val="1"/>
         </w:numPr>
         <w:spacing w:lineRule="auto" w:line="240" w:before="0" w:after="0"/>
+        <w:jc w:val="both"/>
         <w:rPr/>
       </w:pPr>
       <w:r>
         <w:rPr>
           <w:rStyle w:val="Aucune"/>
-          <w:rFonts w:cs="Open Sans" w:ascii="Roboto" w:hAnsi="Roboto"/>
+          <w:rFonts w:cs="Open Sans" w:ascii="Open Sans" w:hAnsi="Open Sans"/>
           <w:color w:val="000000"/>
           <w:sz w:val="22"/>
+          <w:szCs w:val="22"/>
         </w:rPr>
         <w:t>Votre certificat de travail ;</w:t>
       </w:r>
@@ -703,6 +798,7 @@
           <w:numId w:val="1"/>
         </w:numPr>
         <w:spacing w:lineRule="auto" w:line="240" w:before="0" w:after="0"/>
+        <w:jc w:val="both"/>
         <w:rPr>
           <w:rFonts w:ascii="Roboto" w:hAnsi="Roboto"/>
           <w:color w:val="000000"/>
@@ -710,26 +806,29 @@
       </w:pPr>
       <w:r>
         <w:rPr>
-          <w:rFonts w:cs="Open Sans" w:ascii="Roboto" w:hAnsi="Roboto"/>
+          <w:rFonts w:cs="Open Sans" w:ascii="Open Sans" w:hAnsi="Open Sans"/>
           <w:color w:val="000000"/>
           <w:sz w:val="22"/>
+          <w:szCs w:val="22"/>
         </w:rPr>
         <w:t>Votre re</w:t>
       </w:r>
       <w:r>
         <w:rPr>
-          <w:rFonts w:cs="Open Sans" w:ascii="Roboto" w:hAnsi="Roboto"/>
+          <w:rFonts w:cs="Open Sans" w:ascii="Open Sans" w:hAnsi="Open Sans"/>
           <w:color w:val="000000"/>
           <w:sz w:val="22"/>
+          <w:szCs w:val="22"/>
           <w:lang w:val="pt-PT"/>
         </w:rPr>
         <w:t>ç</w:t>
       </w:r>
       <w:r>
         <w:rPr>
-          <w:rFonts w:cs="Open Sans" w:ascii="Roboto" w:hAnsi="Roboto"/>
+          <w:rFonts w:cs="Open Sans" w:ascii="Open Sans" w:hAnsi="Open Sans"/>
           <w:color w:val="000000"/>
           <w:sz w:val="22"/>
+          <w:szCs w:val="22"/>
         </w:rPr>
         <w:t>u pour solde de tout compte ;</w:t>
       </w:r>
@@ -742,14 +841,16 @@
           <w:numId w:val="1"/>
         </w:numPr>
         <w:spacing w:lineRule="auto" w:line="240" w:before="0" w:after="0"/>
+        <w:jc w:val="both"/>
         <w:rPr/>
       </w:pPr>
       <w:r>
         <w:rPr>
           <w:rStyle w:val="Aucune"/>
-          <w:rFonts w:cs="Open Sans" w:ascii="Roboto" w:hAnsi="Roboto"/>
+          <w:rFonts w:cs="Open Sans" w:ascii="Open Sans" w:hAnsi="Open Sans"/>
           <w:color w:val="000000"/>
           <w:sz w:val="22"/>
+          <w:szCs w:val="22"/>
         </w:rPr>
         <w:t>L’attestation Pôle Emploi.</w:t>
       </w:r>
@@ -757,52 +858,231 @@
     <w:p>
       <w:pPr>
         <w:pStyle w:val="Corps"/>
-        <w:rPr>
-          <w:rFonts w:ascii="Roboto" w:hAnsi="Roboto"/>
+        <w:numPr>
+          <w:ilvl w:val="0"/>
+          <w:numId w:val="0"/>
+        </w:numPr>
+        <w:spacing w:lineRule="auto" w:line="240" w:before="0" w:after="0"/>
+        <w:ind w:left="753" w:hanging="0"/>
+        <w:jc w:val="both"/>
+        <w:rPr>
+          <w:rStyle w:val="Aucune"/>
+          <w:rFonts w:ascii="Open Sans" w:hAnsi="Open Sans" w:cs="Open Sans"/>
           <w:color w:val="000000"/>
-        </w:rPr>
-      </w:pPr>
-      <w:r>
-        <w:rPr>
-          <w:rFonts w:cs="Open Sans" w:ascii="Roboto" w:hAnsi="Roboto"/>
+          <w:sz w:val="22"/>
+          <w:szCs w:val="22"/>
+        </w:rPr>
+      </w:pPr>
+      <w:r>
+        <w:rPr>
+          <w:rFonts w:cs="Open Sans" w:ascii="Open Sans" w:hAnsi="Open Sans"/>
           <w:color w:val="000000"/>
           <w:sz w:val="22"/>
-        </w:rPr>
-        <w:t xml:space="preserve">Veuillez agréer, </w:t>
-      </w:r>
-      <w:r>
-        <w:rPr>
-          <w:rFonts w:eastAsia="Arial Unicode MS" w:cs="Open Sans" w:ascii="Roboto" w:hAnsi="Roboto"/>
-          <w:color w:val="006699"/>
-          <w:sz w:val="22"/>
-          <w:u w:val="none"/>
-        </w:rPr>
-        <w:t>Madame / Monsieur</w:t>
-      </w:r>
-      <w:r>
-        <w:rPr>
-          <w:rFonts w:cs="Open Sans" w:ascii="Roboto" w:hAnsi="Roboto"/>
-          <w:color w:val="006699"/>
-          <w:sz w:val="22"/>
-        </w:rPr>
-        <w:t>,</w:t>
-      </w:r>
-      <w:r>
-        <w:rPr>
-          <w:rFonts w:cs="Open Sans" w:ascii="Roboto" w:hAnsi="Roboto"/>
+          <w:szCs w:val="22"/>
+        </w:rPr>
+      </w:r>
+    </w:p>
+    <w:p>
+      <w:pPr>
+        <w:pStyle w:val="Corps"/>
+        <w:jc w:val="both"/>
+        <w:rPr>
+          <w:rFonts w:ascii="Open Sans" w:hAnsi="Open Sans"/>
+          <w:sz w:val="22"/>
+          <w:szCs w:val="22"/>
+        </w:rPr>
+      </w:pPr>
+      <w:r>
+        <w:rPr>
+          <w:rFonts w:cs="Open Sans" w:ascii="Open Sans" w:hAnsi="Open Sans"/>
           <w:color w:val="000000"/>
           <w:sz w:val="22"/>
+          <w:szCs w:val="22"/>
+        </w:rPr>
+        <w:t>Veuillez agréer,</w:t>
+      </w:r>
+      <w:r>
+        <w:rPr>
+          <w:rFonts w:cs="Open Sans" w:ascii="Open Sans" w:hAnsi="Open Sans"/>
+          <w:color w:val="4D73B8"/>
+          <w:sz w:val="22"/>
+          <w:szCs w:val="22"/>
+        </w:rPr>
+        <w:t xml:space="preserve"> « </w:t>
+      </w:r>
+      <w:r>
+        <w:rPr>
+          <w:rFonts w:eastAsia="Arial Unicode MS" w:cs="Open Sans" w:ascii="Open Sans" w:hAnsi="Open Sans"/>
+          <w:color w:val="4D73B8"/>
+          <w:sz w:val="22"/>
+          <w:szCs w:val="22"/>
+          <w:u w:val="none"/>
+          <w:lang w:val="fr-FR" w:eastAsia="zh-CN" w:bidi="hi-IN"/>
+        </w:rPr>
+        <w:t>Madame / Monsieur, »</w:t>
+      </w:r>
+      <w:r>
+        <w:rPr>
+          <w:rFonts w:cs="Open Sans" w:ascii="Open Sans" w:hAnsi="Open Sans"/>
+          <w:color w:val="000000"/>
+          <w:sz w:val="22"/>
+          <w:szCs w:val="22"/>
         </w:rPr>
         <w:t xml:space="preserve"> l’expression de ma considération distingué</w:t>
       </w:r>
       <w:r>
         <w:rPr>
-          <w:rFonts w:cs="Open Sans" w:ascii="Roboto" w:hAnsi="Roboto"/>
+          <w:rFonts w:cs="Open Sans" w:ascii="Open Sans" w:hAnsi="Open Sans"/>
           <w:color w:val="000000"/>
           <w:sz w:val="22"/>
+          <w:szCs w:val="22"/>
           <w:lang w:val="it-IT"/>
         </w:rPr>
         <w:t>e.</w:t>
+      </w:r>
+    </w:p>
+    <w:p>
+      <w:pPr>
+        <w:pStyle w:val="Corps"/>
+        <w:spacing w:before="0" w:after="0"/>
+        <w:jc w:val="right"/>
+        <w:rPr>
+          <w:rFonts w:ascii="Open Sans" w:hAnsi="Open Sans"/>
+          <w:sz w:val="22"/>
+          <w:szCs w:val="22"/>
+        </w:rPr>
+      </w:pPr>
+      <w:r>
+        <w:rPr>
+          <w:rFonts w:eastAsia="Arial Unicode MS" w:cs="Open Sans" w:ascii="Open Sans" w:hAnsi="Open Sans"/>
+          <w:color w:val="4D73B8"/>
+          <w:sz w:val="22"/>
+          <w:szCs w:val="22"/>
+          <w:u w:val="none"/>
+          <w:lang w:val="fr-FR" w:eastAsia="zh-CN" w:bidi="hi-IN"/>
+        </w:rPr>
+        <w:t>« Prénom et nom du représentant »</w:t>
+      </w:r>
+    </w:p>
+    <w:p>
+      <w:pPr>
+        <w:pStyle w:val="Corps"/>
+        <w:spacing w:before="0" w:after="0"/>
+        <w:jc w:val="right"/>
+        <w:rPr>
+          <w:rFonts w:ascii="Open Sans" w:hAnsi="Open Sans"/>
+          <w:sz w:val="22"/>
+          <w:szCs w:val="22"/>
+        </w:rPr>
+      </w:pPr>
+      <w:r>
+        <w:rPr>
+          <w:rFonts w:eastAsia="Arial Unicode MS" w:cs="Open Sans" w:ascii="Open Sans" w:hAnsi="Open Sans"/>
+          <w:color w:val="4D73B8"/>
+          <w:sz w:val="22"/>
+          <w:szCs w:val="22"/>
+          <w:u w:val="none"/>
+          <w:lang w:val="fr-FR" w:eastAsia="zh-CN" w:bidi="hi-IN"/>
+        </w:rPr>
+        <w:t>« Fonction »</w:t>
+      </w:r>
+    </w:p>
+    <w:p>
+      <w:pPr>
+        <w:pStyle w:val="Expediteur"/>
+        <w:keepNext/>
+        <w:spacing w:lineRule="auto" w:line="240"/>
+        <w:ind w:left="4956" w:right="0" w:firstLine="708"/>
+        <w:jc w:val="right"/>
+        <w:rPr>
+          <w:rFonts w:ascii="Open Sans" w:hAnsi="Open Sans"/>
+          <w:color w:val="4D73B8"/>
+          <w:sz w:val="22"/>
+          <w:szCs w:val="22"/>
+        </w:rPr>
+      </w:pPr>
+      <w:r>
+        <w:rPr>
+          <w:rFonts w:eastAsia="Arial Unicode MS" w:cs="Open Sans" w:ascii="Open Sans" w:hAnsi="Open Sans"/>
+          <w:color w:val="4D73B8"/>
+          <w:sz w:val="22"/>
+          <w:szCs w:val="22"/>
+          <w:u w:val="none"/>
+          <w:lang w:val="fr-FR" w:eastAsia="zh-CN" w:bidi="hi-IN"/>
+        </w:rPr>
+        <w:t>« Signature »</w:t>
+      </w:r>
+    </w:p>
+    <w:p>
+      <w:pPr>
+        <w:pStyle w:val="Expediteur"/>
+        <w:keepNext/>
+        <w:spacing w:lineRule="auto" w:line="240"/>
+        <w:jc w:val="both"/>
+        <w:rPr>
+          <w:rFonts w:ascii="Open Sans" w:hAnsi="Open Sans"/>
+          <w:sz w:val="22"/>
+          <w:szCs w:val="22"/>
+        </w:rPr>
+      </w:pPr>
+      <w:r>
+        <w:rPr>
+          <w:rFonts w:cs="Open Sans" w:ascii="Open Sans" w:hAnsi="Open Sans"/>
+          <w:i/>
+          <w:iCs/>
+          <w:color w:val="999999"/>
+          <w:sz w:val="22"/>
+          <w:szCs w:val="22"/>
+          <w:u w:val="none"/>
+        </w:rPr>
+        <w:t>(en cas de courrier remis en main propre)</w:t>
+      </w:r>
+    </w:p>
+    <w:p>
+      <w:pPr>
+        <w:pStyle w:val="Expediteur"/>
+        <w:keepNext/>
+        <w:spacing w:lineRule="auto" w:line="240"/>
+        <w:jc w:val="both"/>
+        <w:rPr>
+          <w:rFonts w:ascii="Open Sans" w:hAnsi="Open Sans"/>
+          <w:sz w:val="22"/>
+          <w:szCs w:val="22"/>
+        </w:rPr>
+      </w:pPr>
+      <w:r>
+        <w:rPr>
+          <w:rFonts w:cs="Open Sans" w:ascii="Open Sans" w:hAnsi="Open Sans"/>
+          <w:color w:val="000000"/>
+          <w:sz w:val="22"/>
+          <w:szCs w:val="22"/>
+          <w:u w:val="none"/>
+        </w:rPr>
+        <w:t>Fait en deux exemplaires</w:t>
+      </w:r>
+    </w:p>
+    <w:p>
+      <w:pPr>
+        <w:pStyle w:val="Corps"/>
+        <w:jc w:val="both"/>
+        <w:rPr>
+          <w:rFonts w:ascii="Roboto" w:hAnsi="Roboto" w:cs="Open Sans"/>
+          <w:color w:val="000000"/>
+          <w:lang w:val="it-IT"/>
+        </w:rPr>
+      </w:pPr>
+      <w:r>
+        <w:rPr>
+          <w:rFonts w:eastAsia="Arial Unicode MS" w:cs="Open Sans" w:ascii="Open Sans" w:hAnsi="Open Sans"/>
+          <w:i w:val="false"/>
+          <w:iCs w:val="false"/>
+          <w:color w:val="4D73B8"/>
+          <w:sz w:val="22"/>
+          <w:szCs w:val="22"/>
+          <w:u w:val="none"/>
+          <w:lang w:val="fr-FR" w:eastAsia="zh-CN" w:bidi="hi-IN"/>
+        </w:rPr>
+        <w:t>« Prénom et nom du salarié »</w:t>
       </w:r>
     </w:p>
     <w:p>
@@ -827,142 +1107,11 @@
         <w:keepNext/>
         <w:spacing w:lineRule="auto" w:line="240"/>
         <w:ind w:left="4956" w:right="0" w:firstLine="708"/>
-        <w:rPr>
-          <w:rFonts w:ascii="Roboto" w:hAnsi="Roboto" w:cs="Open Sans"/>
-          <w:color w:val="006699"/>
-          <w:u w:val="none"/>
-        </w:rPr>
-      </w:pPr>
-      <w:r>
-        <w:rPr>
-          <w:rFonts w:cs="Open Sans" w:ascii="Roboto" w:hAnsi="Roboto"/>
-          <w:color w:val="006699"/>
-          <w:u w:val="none"/>
-        </w:rPr>
-        <w:t>Prénom Nom du représentant</w:t>
-      </w:r>
-    </w:p>
-    <w:p>
-      <w:pPr>
-        <w:pStyle w:val="Expediteur"/>
-        <w:keepNext/>
-        <w:spacing w:lineRule="auto" w:line="240"/>
-        <w:ind w:left="4956" w:right="0" w:firstLine="708"/>
-        <w:rPr>
-          <w:rFonts w:ascii="Roboto" w:hAnsi="Roboto" w:cs="Open Sans"/>
-          <w:color w:val="006699"/>
-          <w:u w:val="none"/>
-        </w:rPr>
-      </w:pPr>
-      <w:r>
-        <w:rPr>
-          <w:rFonts w:cs="Open Sans" w:ascii="Roboto" w:hAnsi="Roboto"/>
-          <w:color w:val="006699"/>
-          <w:u w:val="none"/>
-        </w:rPr>
-        <w:t>Fonction</w:t>
-      </w:r>
-    </w:p>
-    <w:p>
-      <w:pPr>
-        <w:pStyle w:val="Expediteur"/>
-        <w:keepNext/>
-        <w:spacing w:lineRule="auto" w:line="240"/>
-        <w:ind w:left="4956" w:right="0" w:firstLine="708"/>
-        <w:rPr>
-          <w:rFonts w:ascii="Roboto" w:hAnsi="Roboto" w:cs="Open Sans"/>
-          <w:color w:val="006699"/>
-          <w:u w:val="none"/>
-        </w:rPr>
-      </w:pPr>
-      <w:r>
-        <w:rPr>
-          <w:rFonts w:cs="Open Sans" w:ascii="Roboto" w:hAnsi="Roboto"/>
-          <w:color w:val="006699"/>
-          <w:u w:val="none"/>
-        </w:rPr>
-        <w:t>Signature</w:t>
-      </w:r>
-    </w:p>
-    <w:p>
-      <w:pPr>
-        <w:pStyle w:val="Expediteur"/>
-        <w:keepNext/>
-        <w:spacing w:lineRule="auto" w:line="240"/>
-        <w:rPr>
-          <w:rFonts w:ascii="Roboto" w:hAnsi="Roboto" w:cs="Open Sans"/>
-          <w:i/>
-          <w:i/>
-          <w:iCs/>
-          <w:color w:val="999999"/>
-          <w:u w:val="none"/>
-        </w:rPr>
-      </w:pPr>
-      <w:r>
-        <w:rPr>
-          <w:rFonts w:cs="Open Sans" w:ascii="Roboto" w:hAnsi="Roboto"/>
-          <w:i/>
-          <w:iCs/>
-          <w:color w:val="999999"/>
-          <w:u w:val="none"/>
-        </w:rPr>
-        <w:t>(en cas de courrier remis en main propre)</w:t>
-      </w:r>
-    </w:p>
-    <w:p>
-      <w:pPr>
-        <w:pStyle w:val="Expediteur"/>
-        <w:keepNext/>
-        <w:spacing w:lineRule="auto" w:line="240"/>
-        <w:rPr>
-          <w:rFonts w:ascii="Roboto" w:hAnsi="Roboto" w:cs="Open Sans"/>
-          <w:color w:val="000000"/>
-          <w:u w:val="none"/>
-        </w:rPr>
-      </w:pPr>
-      <w:r>
-        <w:rPr>
-          <w:rFonts w:cs="Open Sans" w:ascii="Roboto" w:hAnsi="Roboto"/>
-          <w:color w:val="000000"/>
-          <w:u w:val="none"/>
-        </w:rPr>
-        <w:t>Fait en deux exemplaires</w:t>
-      </w:r>
-    </w:p>
-    <w:p>
-      <w:pPr>
-        <w:pStyle w:val="Expediteur"/>
-        <w:keepNext/>
-        <w:spacing w:lineRule="auto" w:line="240"/>
-        <w:rPr>
-          <w:rFonts w:ascii="Roboto" w:hAnsi="Roboto" w:cs="Open Sans"/>
-          <w:color w:val="006699"/>
-          <w:u w:val="none"/>
-        </w:rPr>
-      </w:pPr>
-      <w:r>
-        <w:rPr>
-          <w:rFonts w:cs="Open Sans" w:ascii="Roboto" w:hAnsi="Roboto"/>
-          <w:color w:val="006699"/>
-          <w:u w:val="none"/>
-        </w:rPr>
-        <w:t>Prénom Nom du salarié</w:t>
-      </w:r>
-    </w:p>
-    <w:p>
-      <w:pPr>
-        <w:pStyle w:val="Signature"/>
-        <w:spacing w:before="0" w:after="200"/>
-        <w:rPr>
-          <w:rFonts w:ascii="Roboto" w:hAnsi="Roboto"/>
-          <w:color w:val="000000"/>
-        </w:rPr>
-      </w:pPr>
-      <w:r>
-        <w:rPr>
-          <w:rFonts w:ascii="Roboto" w:hAnsi="Roboto"/>
-          <w:color w:val="000000"/>
-        </w:rPr>
+        <w:jc w:val="right"/>
+        <w:rPr/>
+      </w:pPr>
+      <w:r>
+        <w:rPr/>
       </w:r>
     </w:p>
     <w:p>
@@ -973,6 +1122,7 @@
           <w:pgMar w:left="1417" w:right="1417" w:header="708" w:top="1417" w:footer="708" w:bottom="1417" w:gutter="0"/>
           <w:formProt w:val="false"/>
           <w:textDirection w:val="lrTb"/>
+          <w:bidi/>
           <w:bidi/>
           <w:docGrid w:type="default" w:linePitch="240" w:charSpace="4294961151"/>
         </w:sectPr>
@@ -1026,30 +1176,13 @@
     <w:lvl w:ilvl="0">
       <w:start w:val="1"/>
       <w:numFmt w:val="bullet"/>
-      <w:lvlText w:val="·"/>
+      <w:lvlText w:val=""/>
       <w:lvlJc w:val="left"/>
       <w:pPr>
         <w:ind w:left="753" w:hanging="393"/>
       </w:pPr>
       <w:rPr>
         <w:rFonts w:ascii="Symbol" w:hAnsi="Symbol" w:cs="Symbol" w:hint="default"/>
-        <w:smallCaps w:val="false"/>
-        <w:caps w:val="false"/>
-        <w:outline w:val="false"/>
-        <w:dstrike w:val="false"/>
-        <w:strike w:val="false"/>
-        <w:vertAlign w:val="baseline"/>
-        <w:position w:val="0"/>
-        <w:sz w:val="22"/>
-        <w:sz w:val="22"/>
-        <w:spacing w:val="0"/>
-        <w:i w:val="false"/>
-        <w:b w:val="false"/>
-        <w:iCs w:val="false"/>
-        <w:bCs w:val="false"/>
-        <w:w w:val="100"/>
-        <w:emboss w:val="false"/>
-        <w:imprint w:val="false"/>
         <w:rFonts w:cs="Symbol"/>
       </w:rPr>
     </w:lvl>
@@ -1298,15 +1431,14 @@
     <w:lvl w:ilvl="0">
       <w:start w:val="1"/>
       <w:numFmt w:val="bullet"/>
-      <w:lvlText w:val="-"/>
+      <w:lvlText w:val=""/>
       <w:lvlJc w:val="left"/>
       <w:pPr>
         <w:ind w:left="720" w:hanging="360"/>
       </w:pPr>
       <w:rPr>
-        <w:rFonts w:ascii="Open Sans" w:hAnsi="Open Sans" w:cs="Open Sans" w:hint="default"/>
-        <w:sz w:val="22"/>
-        <w:rFonts w:cs="Open Sans"/>
+        <w:rFonts w:ascii="Symbol" w:hAnsi="Symbol" w:cs="Symbol" w:hint="default"/>
+        <w:rFonts w:cs="Symbol"/>
       </w:rPr>
     </w:lvl>
     <w:lvl w:ilvl="1">
@@ -1332,6 +1464,7 @@
       </w:pPr>
       <w:rPr>
         <w:rFonts w:ascii="Wingdings" w:hAnsi="Wingdings" w:cs="Wingdings" w:hint="default"/>
+        <w:rFonts w:cs="Wingdings"/>
       </w:rPr>
     </w:lvl>
     <w:lvl w:ilvl="3">
@@ -1344,6 +1477,7 @@
       </w:pPr>
       <w:rPr>
         <w:rFonts w:ascii="Symbol" w:hAnsi="Symbol" w:cs="Symbol" w:hint="default"/>
+        <w:rFonts w:cs="Symbol"/>
       </w:rPr>
     </w:lvl>
     <w:lvl w:ilvl="4">
@@ -1369,6 +1503,7 @@
       </w:pPr>
       <w:rPr>
         <w:rFonts w:ascii="Wingdings" w:hAnsi="Wingdings" w:cs="Wingdings" w:hint="default"/>
+        <w:rFonts w:cs="Wingdings"/>
       </w:rPr>
     </w:lvl>
     <w:lvl w:ilvl="6">
@@ -1381,6 +1516,7 @@
       </w:pPr>
       <w:rPr>
         <w:rFonts w:ascii="Symbol" w:hAnsi="Symbol" w:cs="Symbol" w:hint="default"/>
+        <w:rFonts w:cs="Symbol"/>
       </w:rPr>
     </w:lvl>
     <w:lvl w:ilvl="7">
@@ -1406,6 +1542,7 @@
       </w:pPr>
       <w:rPr>
         <w:rFonts w:ascii="Wingdings" w:hAnsi="Wingdings" w:cs="Wingdings" w:hint="default"/>
+        <w:rFonts w:cs="Wingdings"/>
       </w:rPr>
     </w:lvl>
   </w:abstractNum>
@@ -1520,6 +1657,7 @@
       <w:rPr>
         <w:rFonts w:ascii="Times New Roman" w:hAnsi="Times New Roman" w:eastAsia="Arial Unicode MS" w:cs="Times New Roman"/>
         <w:color w:val="00000A"/>
+        <w:sz w:val="20"/>
         <w:lang w:val="fr-FR" w:eastAsia="zh-CN" w:bidi="hi-IN"/>
       </w:rPr>
     </w:rPrDefault>
@@ -1533,9 +1671,7 @@
     <w:pPr>
       <w:keepNext/>
       <w:widowControl/>
-      <w:kinsoku w:val="true"/>
-      <w:overflowPunct w:val="true"/>
-      <w:autoSpaceDE w:val="true"/>
+      <w:overflowPunct w:val="false"/>
       <w:bidi w:val="0"/>
       <w:jc w:val="left"/>
     </w:pPr>
@@ -2280,6 +2416,828 @@
     <w:qFormat/>
     <w:rPr>
       <w:rFonts w:cs="Courier New"/>
+    </w:rPr>
+  </w:style>
+  <w:style w:type="character" w:styleId="ListLabel32">
+    <w:name w:val="ListLabel 32"/>
+    <w:qFormat/>
+    <w:rPr>
+      <w:rFonts w:ascii="Roboto" w:hAnsi="Roboto" w:cs="Symbol"/>
+      <w:b w:val="false"/>
+      <w:bCs w:val="false"/>
+      <w:i w:val="false"/>
+      <w:iCs w:val="false"/>
+      <w:caps w:val="false"/>
+      <w:smallCaps w:val="false"/>
+      <w:strike w:val="false"/>
+      <w:dstrike w:val="false"/>
+      <w:outline w:val="false"/>
+      <w:emboss w:val="false"/>
+      <w:imprint w:val="false"/>
+      <w:spacing w:val="0"/>
+      <w:w w:val="100"/>
+      <w:position w:val="0"/>
+      <w:sz w:val="22"/>
+      <w:sz w:val="22"/>
+      <w:vertAlign w:val="baseline"/>
+    </w:rPr>
+  </w:style>
+  <w:style w:type="character" w:styleId="ListLabel33">
+    <w:name w:val="ListLabel 33"/>
+    <w:qFormat/>
+    <w:rPr>
+      <w:rFonts w:cs="Arial Unicode MS"/>
+      <w:b w:val="false"/>
+      <w:bCs w:val="false"/>
+      <w:i w:val="false"/>
+      <w:iCs w:val="false"/>
+      <w:caps w:val="false"/>
+      <w:smallCaps w:val="false"/>
+      <w:strike w:val="false"/>
+      <w:dstrike w:val="false"/>
+      <w:outline w:val="false"/>
+      <w:emboss w:val="false"/>
+      <w:imprint w:val="false"/>
+      <w:spacing w:val="0"/>
+      <w:w w:val="100"/>
+      <w:position w:val="0"/>
+      <w:sz w:val="24"/>
+      <w:sz w:val="24"/>
+      <w:vertAlign w:val="baseline"/>
+    </w:rPr>
+  </w:style>
+  <w:style w:type="character" w:styleId="ListLabel34">
+    <w:name w:val="ListLabel 34"/>
+    <w:qFormat/>
+    <w:rPr>
+      <w:rFonts w:cs="Arial Unicode MS"/>
+      <w:b w:val="false"/>
+      <w:bCs w:val="false"/>
+      <w:i w:val="false"/>
+      <w:iCs w:val="false"/>
+      <w:caps w:val="false"/>
+      <w:smallCaps w:val="false"/>
+      <w:strike w:val="false"/>
+      <w:dstrike w:val="false"/>
+      <w:outline w:val="false"/>
+      <w:emboss w:val="false"/>
+      <w:imprint w:val="false"/>
+      <w:spacing w:val="0"/>
+      <w:w w:val="100"/>
+      <w:position w:val="0"/>
+      <w:sz w:val="24"/>
+      <w:sz w:val="24"/>
+      <w:vertAlign w:val="baseline"/>
+    </w:rPr>
+  </w:style>
+  <w:style w:type="character" w:styleId="ListLabel35">
+    <w:name w:val="ListLabel 35"/>
+    <w:qFormat/>
+    <w:rPr>
+      <w:rFonts w:cs="Symbol"/>
+      <w:b w:val="false"/>
+      <w:bCs w:val="false"/>
+      <w:i w:val="false"/>
+      <w:iCs w:val="false"/>
+      <w:caps w:val="false"/>
+      <w:smallCaps w:val="false"/>
+      <w:strike w:val="false"/>
+      <w:dstrike w:val="false"/>
+      <w:outline w:val="false"/>
+      <w:emboss w:val="false"/>
+      <w:imprint w:val="false"/>
+      <w:spacing w:val="0"/>
+      <w:w w:val="100"/>
+      <w:position w:val="0"/>
+      <w:sz w:val="24"/>
+      <w:sz w:val="24"/>
+      <w:vertAlign w:val="baseline"/>
+    </w:rPr>
+  </w:style>
+  <w:style w:type="character" w:styleId="ListLabel36">
+    <w:name w:val="ListLabel 36"/>
+    <w:qFormat/>
+    <w:rPr>
+      <w:rFonts w:cs="Arial Unicode MS"/>
+      <w:b w:val="false"/>
+      <w:bCs w:val="false"/>
+      <w:i w:val="false"/>
+      <w:iCs w:val="false"/>
+      <w:caps w:val="false"/>
+      <w:smallCaps w:val="false"/>
+      <w:strike w:val="false"/>
+      <w:dstrike w:val="false"/>
+      <w:outline w:val="false"/>
+      <w:emboss w:val="false"/>
+      <w:imprint w:val="false"/>
+      <w:spacing w:val="0"/>
+      <w:w w:val="100"/>
+      <w:position w:val="0"/>
+      <w:sz w:val="24"/>
+      <w:sz w:val="24"/>
+      <w:vertAlign w:val="baseline"/>
+    </w:rPr>
+  </w:style>
+  <w:style w:type="character" w:styleId="ListLabel37">
+    <w:name w:val="ListLabel 37"/>
+    <w:qFormat/>
+    <w:rPr>
+      <w:rFonts w:cs="Arial Unicode MS"/>
+      <w:b w:val="false"/>
+      <w:bCs w:val="false"/>
+      <w:i w:val="false"/>
+      <w:iCs w:val="false"/>
+      <w:caps w:val="false"/>
+      <w:smallCaps w:val="false"/>
+      <w:strike w:val="false"/>
+      <w:dstrike w:val="false"/>
+      <w:outline w:val="false"/>
+      <w:emboss w:val="false"/>
+      <w:imprint w:val="false"/>
+      <w:spacing w:val="0"/>
+      <w:w w:val="100"/>
+      <w:position w:val="0"/>
+      <w:sz w:val="24"/>
+      <w:sz w:val="24"/>
+      <w:vertAlign w:val="baseline"/>
+    </w:rPr>
+  </w:style>
+  <w:style w:type="character" w:styleId="ListLabel38">
+    <w:name w:val="ListLabel 38"/>
+    <w:qFormat/>
+    <w:rPr>
+      <w:rFonts w:cs="Symbol"/>
+      <w:b w:val="false"/>
+      <w:bCs w:val="false"/>
+      <w:i w:val="false"/>
+      <w:iCs w:val="false"/>
+      <w:caps w:val="false"/>
+      <w:smallCaps w:val="false"/>
+      <w:strike w:val="false"/>
+      <w:dstrike w:val="false"/>
+      <w:outline w:val="false"/>
+      <w:emboss w:val="false"/>
+      <w:imprint w:val="false"/>
+      <w:spacing w:val="0"/>
+      <w:w w:val="100"/>
+      <w:position w:val="0"/>
+      <w:sz w:val="24"/>
+      <w:sz w:val="24"/>
+      <w:vertAlign w:val="baseline"/>
+    </w:rPr>
+  </w:style>
+  <w:style w:type="character" w:styleId="ListLabel39">
+    <w:name w:val="ListLabel 39"/>
+    <w:qFormat/>
+    <w:rPr>
+      <w:rFonts w:cs="Arial Unicode MS"/>
+      <w:b w:val="false"/>
+      <w:bCs w:val="false"/>
+      <w:i w:val="false"/>
+      <w:iCs w:val="false"/>
+      <w:caps w:val="false"/>
+      <w:smallCaps w:val="false"/>
+      <w:strike w:val="false"/>
+      <w:dstrike w:val="false"/>
+      <w:outline w:val="false"/>
+      <w:emboss w:val="false"/>
+      <w:imprint w:val="false"/>
+      <w:spacing w:val="0"/>
+      <w:w w:val="100"/>
+      <w:position w:val="0"/>
+      <w:sz w:val="24"/>
+      <w:sz w:val="24"/>
+      <w:vertAlign w:val="baseline"/>
+    </w:rPr>
+  </w:style>
+  <w:style w:type="character" w:styleId="ListLabel40">
+    <w:name w:val="ListLabel 40"/>
+    <w:qFormat/>
+    <w:rPr>
+      <w:rFonts w:cs="Arial Unicode MS"/>
+      <w:b w:val="false"/>
+      <w:bCs w:val="false"/>
+      <w:i w:val="false"/>
+      <w:iCs w:val="false"/>
+      <w:caps w:val="false"/>
+      <w:smallCaps w:val="false"/>
+      <w:strike w:val="false"/>
+      <w:dstrike w:val="false"/>
+      <w:outline w:val="false"/>
+      <w:emboss w:val="false"/>
+      <w:imprint w:val="false"/>
+      <w:spacing w:val="0"/>
+      <w:w w:val="100"/>
+      <w:position w:val="0"/>
+      <w:sz w:val="24"/>
+      <w:sz w:val="24"/>
+      <w:vertAlign w:val="baseline"/>
+    </w:rPr>
+  </w:style>
+  <w:style w:type="character" w:styleId="ListLabel41">
+    <w:name w:val="ListLabel 41"/>
+    <w:qFormat/>
+    <w:rPr>
+      <w:rFonts w:ascii="Roboto" w:hAnsi="Roboto" w:cs="Open Sans"/>
+      <w:sz w:val="22"/>
+    </w:rPr>
+  </w:style>
+  <w:style w:type="character" w:styleId="ListLabel42">
+    <w:name w:val="ListLabel 42"/>
+    <w:qFormat/>
+    <w:rPr>
+      <w:rFonts w:cs="Courier New"/>
+    </w:rPr>
+  </w:style>
+  <w:style w:type="character" w:styleId="ListLabel43">
+    <w:name w:val="ListLabel 43"/>
+    <w:qFormat/>
+    <w:rPr>
+      <w:rFonts w:cs="Wingdings"/>
+    </w:rPr>
+  </w:style>
+  <w:style w:type="character" w:styleId="ListLabel44">
+    <w:name w:val="ListLabel 44"/>
+    <w:qFormat/>
+    <w:rPr>
+      <w:rFonts w:cs="Symbol"/>
+    </w:rPr>
+  </w:style>
+  <w:style w:type="character" w:styleId="ListLabel45">
+    <w:name w:val="ListLabel 45"/>
+    <w:qFormat/>
+    <w:rPr>
+      <w:rFonts w:cs="Courier New"/>
+    </w:rPr>
+  </w:style>
+  <w:style w:type="character" w:styleId="ListLabel46">
+    <w:name w:val="ListLabel 46"/>
+    <w:qFormat/>
+    <w:rPr>
+      <w:rFonts w:cs="Wingdings"/>
+    </w:rPr>
+  </w:style>
+  <w:style w:type="character" w:styleId="ListLabel47">
+    <w:name w:val="ListLabel 47"/>
+    <w:qFormat/>
+    <w:rPr>
+      <w:rFonts w:cs="Symbol"/>
+    </w:rPr>
+  </w:style>
+  <w:style w:type="character" w:styleId="ListLabel48">
+    <w:name w:val="ListLabel 48"/>
+    <w:qFormat/>
+    <w:rPr>
+      <w:rFonts w:cs="Courier New"/>
+    </w:rPr>
+  </w:style>
+  <w:style w:type="character" w:styleId="ListLabel49">
+    <w:name w:val="ListLabel 49"/>
+    <w:qFormat/>
+    <w:rPr>
+      <w:rFonts w:cs="Wingdings"/>
+    </w:rPr>
+  </w:style>
+  <w:style w:type="character" w:styleId="ListLabel50">
+    <w:name w:val="ListLabel 50"/>
+    <w:qFormat/>
+    <w:rPr>
+      <w:rFonts w:ascii="Roboto" w:hAnsi="Roboto" w:cs="Symbol"/>
+      <w:b w:val="false"/>
+      <w:bCs w:val="false"/>
+      <w:i w:val="false"/>
+      <w:iCs w:val="false"/>
+      <w:caps w:val="false"/>
+      <w:smallCaps w:val="false"/>
+      <w:strike w:val="false"/>
+      <w:dstrike w:val="false"/>
+      <w:outline w:val="false"/>
+      <w:emboss w:val="false"/>
+      <w:imprint w:val="false"/>
+      <w:spacing w:val="0"/>
+      <w:w w:val="100"/>
+      <w:position w:val="0"/>
+      <w:sz w:val="22"/>
+      <w:sz w:val="22"/>
+      <w:vertAlign w:val="baseline"/>
+    </w:rPr>
+  </w:style>
+  <w:style w:type="character" w:styleId="ListLabel51">
+    <w:name w:val="ListLabel 51"/>
+    <w:qFormat/>
+    <w:rPr>
+      <w:rFonts w:cs="Arial Unicode MS"/>
+      <w:b w:val="false"/>
+      <w:bCs w:val="false"/>
+      <w:i w:val="false"/>
+      <w:iCs w:val="false"/>
+      <w:caps w:val="false"/>
+      <w:smallCaps w:val="false"/>
+      <w:strike w:val="false"/>
+      <w:dstrike w:val="false"/>
+      <w:outline w:val="false"/>
+      <w:emboss w:val="false"/>
+      <w:imprint w:val="false"/>
+      <w:spacing w:val="0"/>
+      <w:w w:val="100"/>
+      <w:position w:val="0"/>
+      <w:sz w:val="24"/>
+      <w:sz w:val="24"/>
+      <w:vertAlign w:val="baseline"/>
+    </w:rPr>
+  </w:style>
+  <w:style w:type="character" w:styleId="ListLabel52">
+    <w:name w:val="ListLabel 52"/>
+    <w:qFormat/>
+    <w:rPr>
+      <w:rFonts w:cs="Arial Unicode MS"/>
+      <w:b w:val="false"/>
+      <w:bCs w:val="false"/>
+      <w:i w:val="false"/>
+      <w:iCs w:val="false"/>
+      <w:caps w:val="false"/>
+      <w:smallCaps w:val="false"/>
+      <w:strike w:val="false"/>
+      <w:dstrike w:val="false"/>
+      <w:outline w:val="false"/>
+      <w:emboss w:val="false"/>
+      <w:imprint w:val="false"/>
+      <w:spacing w:val="0"/>
+      <w:w w:val="100"/>
+      <w:position w:val="0"/>
+      <w:sz w:val="24"/>
+      <w:sz w:val="24"/>
+      <w:vertAlign w:val="baseline"/>
+    </w:rPr>
+  </w:style>
+  <w:style w:type="character" w:styleId="ListLabel53">
+    <w:name w:val="ListLabel 53"/>
+    <w:qFormat/>
+    <w:rPr>
+      <w:rFonts w:cs="Symbol"/>
+      <w:b w:val="false"/>
+      <w:bCs w:val="false"/>
+      <w:i w:val="false"/>
+      <w:iCs w:val="false"/>
+      <w:caps w:val="false"/>
+      <w:smallCaps w:val="false"/>
+      <w:strike w:val="false"/>
+      <w:dstrike w:val="false"/>
+      <w:outline w:val="false"/>
+      <w:emboss w:val="false"/>
+      <w:imprint w:val="false"/>
+      <w:spacing w:val="0"/>
+      <w:w w:val="100"/>
+      <w:position w:val="0"/>
+      <w:sz w:val="24"/>
+      <w:sz w:val="24"/>
+      <w:vertAlign w:val="baseline"/>
+    </w:rPr>
+  </w:style>
+  <w:style w:type="character" w:styleId="ListLabel54">
+    <w:name w:val="ListLabel 54"/>
+    <w:qFormat/>
+    <w:rPr>
+      <w:rFonts w:cs="Arial Unicode MS"/>
+      <w:b w:val="false"/>
+      <w:bCs w:val="false"/>
+      <w:i w:val="false"/>
+      <w:iCs w:val="false"/>
+      <w:caps w:val="false"/>
+      <w:smallCaps w:val="false"/>
+      <w:strike w:val="false"/>
+      <w:dstrike w:val="false"/>
+      <w:outline w:val="false"/>
+      <w:emboss w:val="false"/>
+      <w:imprint w:val="false"/>
+      <w:spacing w:val="0"/>
+      <w:w w:val="100"/>
+      <w:position w:val="0"/>
+      <w:sz w:val="24"/>
+      <w:sz w:val="24"/>
+      <w:vertAlign w:val="baseline"/>
+    </w:rPr>
+  </w:style>
+  <w:style w:type="character" w:styleId="ListLabel55">
+    <w:name w:val="ListLabel 55"/>
+    <w:qFormat/>
+    <w:rPr>
+      <w:rFonts w:cs="Arial Unicode MS"/>
+      <w:b w:val="false"/>
+      <w:bCs w:val="false"/>
+      <w:i w:val="false"/>
+      <w:iCs w:val="false"/>
+      <w:caps w:val="false"/>
+      <w:smallCaps w:val="false"/>
+      <w:strike w:val="false"/>
+      <w:dstrike w:val="false"/>
+      <w:outline w:val="false"/>
+      <w:emboss w:val="false"/>
+      <w:imprint w:val="false"/>
+      <w:spacing w:val="0"/>
+      <w:w w:val="100"/>
+      <w:position w:val="0"/>
+      <w:sz w:val="24"/>
+      <w:sz w:val="24"/>
+      <w:vertAlign w:val="baseline"/>
+    </w:rPr>
+  </w:style>
+  <w:style w:type="character" w:styleId="ListLabel56">
+    <w:name w:val="ListLabel 56"/>
+    <w:qFormat/>
+    <w:rPr>
+      <w:rFonts w:cs="Symbol"/>
+      <w:b w:val="false"/>
+      <w:bCs w:val="false"/>
+      <w:i w:val="false"/>
+      <w:iCs w:val="false"/>
+      <w:caps w:val="false"/>
+      <w:smallCaps w:val="false"/>
+      <w:strike w:val="false"/>
+      <w:dstrike w:val="false"/>
+      <w:outline w:val="false"/>
+      <w:emboss w:val="false"/>
+      <w:imprint w:val="false"/>
+      <w:spacing w:val="0"/>
+      <w:w w:val="100"/>
+      <w:position w:val="0"/>
+      <w:sz w:val="24"/>
+      <w:sz w:val="24"/>
+      <w:vertAlign w:val="baseline"/>
+    </w:rPr>
+  </w:style>
+  <w:style w:type="character" w:styleId="ListLabel57">
+    <w:name w:val="ListLabel 57"/>
+    <w:qFormat/>
+    <w:rPr>
+      <w:rFonts w:cs="Arial Unicode MS"/>
+      <w:b w:val="false"/>
+      <w:bCs w:val="false"/>
+      <w:i w:val="false"/>
+      <w:iCs w:val="false"/>
+      <w:caps w:val="false"/>
+      <w:smallCaps w:val="false"/>
+      <w:strike w:val="false"/>
+      <w:dstrike w:val="false"/>
+      <w:outline w:val="false"/>
+      <w:emboss w:val="false"/>
+      <w:imprint w:val="false"/>
+      <w:spacing w:val="0"/>
+      <w:w w:val="100"/>
+      <w:position w:val="0"/>
+      <w:sz w:val="24"/>
+      <w:sz w:val="24"/>
+      <w:vertAlign w:val="baseline"/>
+    </w:rPr>
+  </w:style>
+  <w:style w:type="character" w:styleId="ListLabel58">
+    <w:name w:val="ListLabel 58"/>
+    <w:qFormat/>
+    <w:rPr>
+      <w:rFonts w:cs="Arial Unicode MS"/>
+      <w:b w:val="false"/>
+      <w:bCs w:val="false"/>
+      <w:i w:val="false"/>
+      <w:iCs w:val="false"/>
+      <w:caps w:val="false"/>
+      <w:smallCaps w:val="false"/>
+      <w:strike w:val="false"/>
+      <w:dstrike w:val="false"/>
+      <w:outline w:val="false"/>
+      <w:emboss w:val="false"/>
+      <w:imprint w:val="false"/>
+      <w:spacing w:val="0"/>
+      <w:w w:val="100"/>
+      <w:position w:val="0"/>
+      <w:sz w:val="24"/>
+      <w:sz w:val="24"/>
+      <w:vertAlign w:val="baseline"/>
+    </w:rPr>
+  </w:style>
+  <w:style w:type="character" w:styleId="ListLabel59">
+    <w:name w:val="ListLabel 59"/>
+    <w:qFormat/>
+    <w:rPr>
+      <w:rFonts w:ascii="Roboto" w:hAnsi="Roboto" w:cs="Open Sans"/>
+      <w:sz w:val="22"/>
+    </w:rPr>
+  </w:style>
+  <w:style w:type="character" w:styleId="ListLabel60">
+    <w:name w:val="ListLabel 60"/>
+    <w:qFormat/>
+    <w:rPr>
+      <w:rFonts w:cs="Courier New"/>
+    </w:rPr>
+  </w:style>
+  <w:style w:type="character" w:styleId="ListLabel61">
+    <w:name w:val="ListLabel 61"/>
+    <w:qFormat/>
+    <w:rPr>
+      <w:rFonts w:cs="Wingdings"/>
+    </w:rPr>
+  </w:style>
+  <w:style w:type="character" w:styleId="ListLabel62">
+    <w:name w:val="ListLabel 62"/>
+    <w:qFormat/>
+    <w:rPr>
+      <w:rFonts w:cs="Symbol"/>
+    </w:rPr>
+  </w:style>
+  <w:style w:type="character" w:styleId="ListLabel63">
+    <w:name w:val="ListLabel 63"/>
+    <w:qFormat/>
+    <w:rPr>
+      <w:rFonts w:cs="Courier New"/>
+    </w:rPr>
+  </w:style>
+  <w:style w:type="character" w:styleId="ListLabel64">
+    <w:name w:val="ListLabel 64"/>
+    <w:qFormat/>
+    <w:rPr>
+      <w:rFonts w:cs="Wingdings"/>
+    </w:rPr>
+  </w:style>
+  <w:style w:type="character" w:styleId="ListLabel65">
+    <w:name w:val="ListLabel 65"/>
+    <w:qFormat/>
+    <w:rPr>
+      <w:rFonts w:cs="Symbol"/>
+    </w:rPr>
+  </w:style>
+  <w:style w:type="character" w:styleId="ListLabel66">
+    <w:name w:val="ListLabel 66"/>
+    <w:qFormat/>
+    <w:rPr>
+      <w:rFonts w:cs="Courier New"/>
+    </w:rPr>
+  </w:style>
+  <w:style w:type="character" w:styleId="ListLabel67">
+    <w:name w:val="ListLabel 67"/>
+    <w:qFormat/>
+    <w:rPr>
+      <w:rFonts w:cs="Wingdings"/>
+    </w:rPr>
+  </w:style>
+  <w:style w:type="character" w:styleId="ListLabel68">
+    <w:name w:val="ListLabel 68"/>
+    <w:qFormat/>
+    <w:rPr>
+      <w:rFonts w:ascii="Roboto" w:hAnsi="Roboto" w:cs="Symbol"/>
+    </w:rPr>
+  </w:style>
+  <w:style w:type="character" w:styleId="ListLabel69">
+    <w:name w:val="ListLabel 69"/>
+    <w:qFormat/>
+    <w:rPr>
+      <w:rFonts w:cs="Arial Unicode MS"/>
+      <w:b w:val="false"/>
+      <w:bCs w:val="false"/>
+      <w:i w:val="false"/>
+      <w:iCs w:val="false"/>
+      <w:caps w:val="false"/>
+      <w:smallCaps w:val="false"/>
+      <w:strike w:val="false"/>
+      <w:dstrike w:val="false"/>
+      <w:outline w:val="false"/>
+      <w:emboss w:val="false"/>
+      <w:imprint w:val="false"/>
+      <w:spacing w:val="0"/>
+      <w:w w:val="100"/>
+      <w:position w:val="0"/>
+      <w:sz w:val="24"/>
+      <w:sz w:val="24"/>
+      <w:vertAlign w:val="baseline"/>
+    </w:rPr>
+  </w:style>
+  <w:style w:type="character" w:styleId="ListLabel70">
+    <w:name w:val="ListLabel 70"/>
+    <w:qFormat/>
+    <w:rPr>
+      <w:rFonts w:cs="Arial Unicode MS"/>
+      <w:b w:val="false"/>
+      <w:bCs w:val="false"/>
+      <w:i w:val="false"/>
+      <w:iCs w:val="false"/>
+      <w:caps w:val="false"/>
+      <w:smallCaps w:val="false"/>
+      <w:strike w:val="false"/>
+      <w:dstrike w:val="false"/>
+      <w:outline w:val="false"/>
+      <w:emboss w:val="false"/>
+      <w:imprint w:val="false"/>
+      <w:spacing w:val="0"/>
+      <w:w w:val="100"/>
+      <w:position w:val="0"/>
+      <w:sz w:val="24"/>
+      <w:sz w:val="24"/>
+      <w:vertAlign w:val="baseline"/>
+    </w:rPr>
+  </w:style>
+  <w:style w:type="character" w:styleId="ListLabel71">
+    <w:name w:val="ListLabel 71"/>
+    <w:qFormat/>
+    <w:rPr>
+      <w:rFonts w:cs="Symbol"/>
+      <w:b w:val="false"/>
+      <w:bCs w:val="false"/>
+      <w:i w:val="false"/>
+      <w:iCs w:val="false"/>
+      <w:caps w:val="false"/>
+      <w:smallCaps w:val="false"/>
+      <w:strike w:val="false"/>
+      <w:dstrike w:val="false"/>
+      <w:outline w:val="false"/>
+      <w:emboss w:val="false"/>
+      <w:imprint w:val="false"/>
+      <w:spacing w:val="0"/>
+      <w:w w:val="100"/>
+      <w:position w:val="0"/>
+      <w:sz w:val="24"/>
+      <w:sz w:val="24"/>
+      <w:vertAlign w:val="baseline"/>
+    </w:rPr>
+  </w:style>
+  <w:style w:type="character" w:styleId="ListLabel72">
+    <w:name w:val="ListLabel 72"/>
+    <w:qFormat/>
+    <w:rPr>
+      <w:rFonts w:cs="Arial Unicode MS"/>
+      <w:b w:val="false"/>
+      <w:bCs w:val="false"/>
+      <w:i w:val="false"/>
+      <w:iCs w:val="false"/>
+      <w:caps w:val="false"/>
+      <w:smallCaps w:val="false"/>
+      <w:strike w:val="false"/>
+      <w:dstrike w:val="false"/>
+      <w:outline w:val="false"/>
+      <w:emboss w:val="false"/>
+      <w:imprint w:val="false"/>
+      <w:spacing w:val="0"/>
+      <w:w w:val="100"/>
+      <w:position w:val="0"/>
+      <w:sz w:val="24"/>
+      <w:sz w:val="24"/>
+      <w:vertAlign w:val="baseline"/>
+    </w:rPr>
+  </w:style>
+  <w:style w:type="character" w:styleId="ListLabel73">
+    <w:name w:val="ListLabel 73"/>
+    <w:qFormat/>
+    <w:rPr>
+      <w:rFonts w:cs="Arial Unicode MS"/>
+      <w:b w:val="false"/>
+      <w:bCs w:val="false"/>
+      <w:i w:val="false"/>
+      <w:iCs w:val="false"/>
+      <w:caps w:val="false"/>
+      <w:smallCaps w:val="false"/>
+      <w:strike w:val="false"/>
+      <w:dstrike w:val="false"/>
+      <w:outline w:val="false"/>
+      <w:emboss w:val="false"/>
+      <w:imprint w:val="false"/>
+      <w:spacing w:val="0"/>
+      <w:w w:val="100"/>
+      <w:position w:val="0"/>
+      <w:sz w:val="24"/>
+      <w:sz w:val="24"/>
+      <w:vertAlign w:val="baseline"/>
+    </w:rPr>
+  </w:style>
+  <w:style w:type="character" w:styleId="ListLabel74">
+    <w:name w:val="ListLabel 74"/>
+    <w:qFormat/>
+    <w:rPr>
+      <w:rFonts w:cs="Symbol"/>
+      <w:b w:val="false"/>
+      <w:bCs w:val="false"/>
+      <w:i w:val="false"/>
+      <w:iCs w:val="false"/>
+      <w:caps w:val="false"/>
+      <w:smallCaps w:val="false"/>
+      <w:strike w:val="false"/>
+      <w:dstrike w:val="false"/>
+      <w:outline w:val="false"/>
+      <w:emboss w:val="false"/>
+      <w:imprint w:val="false"/>
+      <w:spacing w:val="0"/>
+      <w:w w:val="100"/>
+      <w:position w:val="0"/>
+      <w:sz w:val="24"/>
+      <w:sz w:val="24"/>
+      <w:vertAlign w:val="baseline"/>
+    </w:rPr>
+  </w:style>
+  <w:style w:type="character" w:styleId="ListLabel75">
+    <w:name w:val="ListLabel 75"/>
+    <w:qFormat/>
+    <w:rPr>
+      <w:rFonts w:cs="Arial Unicode MS"/>
+      <w:b w:val="false"/>
+      <w:bCs w:val="false"/>
+      <w:i w:val="false"/>
+      <w:iCs w:val="false"/>
+      <w:caps w:val="false"/>
+      <w:smallCaps w:val="false"/>
+      <w:strike w:val="false"/>
+      <w:dstrike w:val="false"/>
+      <w:outline w:val="false"/>
+      <w:emboss w:val="false"/>
+      <w:imprint w:val="false"/>
+      <w:spacing w:val="0"/>
+      <w:w w:val="100"/>
+      <w:position w:val="0"/>
+      <w:sz w:val="24"/>
+      <w:sz w:val="24"/>
+      <w:vertAlign w:val="baseline"/>
+    </w:rPr>
+  </w:style>
+  <w:style w:type="character" w:styleId="ListLabel76">
+    <w:name w:val="ListLabel 76"/>
+    <w:qFormat/>
+    <w:rPr>
+      <w:rFonts w:cs="Arial Unicode MS"/>
+      <w:b w:val="false"/>
+      <w:bCs w:val="false"/>
+      <w:i w:val="false"/>
+      <w:iCs w:val="false"/>
+      <w:caps w:val="false"/>
+      <w:smallCaps w:val="false"/>
+      <w:strike w:val="false"/>
+      <w:dstrike w:val="false"/>
+      <w:outline w:val="false"/>
+      <w:emboss w:val="false"/>
+      <w:imprint w:val="false"/>
+      <w:spacing w:val="0"/>
+      <w:w w:val="100"/>
+      <w:position w:val="0"/>
+      <w:sz w:val="24"/>
+      <w:sz w:val="24"/>
+      <w:vertAlign w:val="baseline"/>
+    </w:rPr>
+  </w:style>
+  <w:style w:type="character" w:styleId="ListLabel77">
+    <w:name w:val="ListLabel 77"/>
+    <w:qFormat/>
+    <w:rPr>
+      <w:rFonts w:ascii="Roboto" w:hAnsi="Roboto" w:cs="Symbol"/>
+    </w:rPr>
+  </w:style>
+  <w:style w:type="character" w:styleId="ListLabel78">
+    <w:name w:val="ListLabel 78"/>
+    <w:qFormat/>
+    <w:rPr>
+      <w:rFonts w:cs="Courier New"/>
+    </w:rPr>
+  </w:style>
+  <w:style w:type="character" w:styleId="ListLabel79">
+    <w:name w:val="ListLabel 79"/>
+    <w:qFormat/>
+    <w:rPr>
+      <w:rFonts w:cs="Wingdings"/>
+    </w:rPr>
+  </w:style>
+  <w:style w:type="character" w:styleId="ListLabel80">
+    <w:name w:val="ListLabel 80"/>
+    <w:qFormat/>
+    <w:rPr>
+      <w:rFonts w:cs="Symbol"/>
+    </w:rPr>
+  </w:style>
+  <w:style w:type="character" w:styleId="ListLabel81">
+    <w:name w:val="ListLabel 81"/>
+    <w:qFormat/>
+    <w:rPr>
+      <w:rFonts w:cs="Courier New"/>
+    </w:rPr>
+  </w:style>
+  <w:style w:type="character" w:styleId="ListLabel82">
+    <w:name w:val="ListLabel 82"/>
+    <w:qFormat/>
+    <w:rPr>
+      <w:rFonts w:cs="Wingdings"/>
+    </w:rPr>
+  </w:style>
+  <w:style w:type="character" w:styleId="ListLabel83">
+    <w:name w:val="ListLabel 83"/>
+    <w:qFormat/>
+    <w:rPr>
+      <w:rFonts w:cs="Symbol"/>
+    </w:rPr>
+  </w:style>
+  <w:style w:type="character" w:styleId="ListLabel84">
+    <w:name w:val="ListLabel 84"/>
+    <w:qFormat/>
+    <w:rPr>
+      <w:rFonts w:cs="Courier New"/>
+    </w:rPr>
+  </w:style>
+  <w:style w:type="character" w:styleId="ListLabel85">
+    <w:name w:val="ListLabel 85"/>
+    <w:qFormat/>
+    <w:rPr>
+      <w:rFonts w:cs="Wingdings"/>
     </w:rPr>
   </w:style>
   <w:style w:type="paragraph" w:styleId="Titre">
@@ -2345,10 +3303,6 @@
     <w:basedOn w:val="Normal"/>
     <w:qFormat/>
     <w:pPr>
-      <w:numPr>
-        <w:ilvl w:val="0"/>
-        <w:numId w:val="0"/>
-      </w:numPr>
       <w:outlineLvl w:val="0"/>
     </w:pPr>
     <w:rPr>
@@ -2383,14 +3337,12 @@
       <w:tabs>
         <w:tab w:val="right" w:pos="9020" w:leader="none"/>
       </w:tabs>
-      <w:kinsoku w:val="true"/>
-      <w:overflowPunct w:val="true"/>
-      <w:autoSpaceDE w:val="true"/>
+      <w:overflowPunct w:val="false"/>
       <w:bidi w:val="0"/>
       <w:jc w:val="left"/>
     </w:pPr>
     <w:rPr>
-      <w:rFonts w:ascii="Helvetica Neue" w:hAnsi="Helvetica Neue" w:cs="Arial Unicode MS" w:eastAsia="Arial Unicode MS"/>
+      <w:rFonts w:ascii="Helvetica Neue" w:hAnsi="Helvetica Neue" w:eastAsia="Arial Unicode MS" w:cs="Arial Unicode MS"/>
       <w:color w:val="000000"/>
       <w:sz w:val="24"/>
       <w:szCs w:val="24"/>
@@ -2404,15 +3356,13 @@
     <w:pPr>
       <w:keepNext/>
       <w:widowControl/>
-      <w:kinsoku w:val="true"/>
-      <w:overflowPunct w:val="true"/>
-      <w:autoSpaceDE w:val="true"/>
+      <w:overflowPunct w:val="false"/>
       <w:bidi w:val="0"/>
       <w:spacing w:lineRule="auto" w:line="276"/>
       <w:jc w:val="left"/>
     </w:pPr>
     <w:rPr>
-      <w:rFonts w:ascii="Arial" w:hAnsi="Arial" w:cs="Arial Unicode MS" w:eastAsia="Arial Unicode MS"/>
+      <w:rFonts w:ascii="Arial" w:hAnsi="Arial" w:eastAsia="Arial Unicode MS" w:cs="Arial Unicode MS"/>
       <w:color w:val="000000"/>
       <w:sz w:val="22"/>
       <w:szCs w:val="22"/>
@@ -2426,9 +3376,7 @@
     <w:pPr>
       <w:keepNext/>
       <w:widowControl/>
-      <w:kinsoku w:val="true"/>
-      <w:overflowPunct w:val="true"/>
-      <w:autoSpaceDE w:val="true"/>
+      <w:overflowPunct w:val="false"/>
       <w:bidi w:val="0"/>
       <w:jc w:val="center"/>
     </w:pPr>
@@ -2449,15 +3397,13 @@
     <w:pPr>
       <w:keepNext/>
       <w:widowControl/>
-      <w:kinsoku w:val="true"/>
-      <w:overflowPunct w:val="true"/>
-      <w:autoSpaceDE w:val="true"/>
+      <w:overflowPunct w:val="false"/>
       <w:bidi w:val="0"/>
       <w:spacing w:lineRule="auto" w:line="276" w:before="0" w:after="200"/>
       <w:jc w:val="right"/>
     </w:pPr>
     <w:rPr>
-      <w:rFonts w:ascii="Arial" w:hAnsi="Arial" w:cs="Arial Unicode MS" w:eastAsia="Arial Unicode MS"/>
+      <w:rFonts w:ascii="Arial" w:hAnsi="Arial" w:eastAsia="Arial Unicode MS" w:cs="Arial Unicode MS"/>
       <w:color w:val="000000"/>
       <w:sz w:val="22"/>
       <w:szCs w:val="22"/>
@@ -2467,15 +3413,10 @@
   </w:style>
   <w:style w:type="paragraph" w:styleId="TitreA">
     <w:name w:val="Titre A"/>
-    <w:next w:val="Info"/>
     <w:qFormat/>
     <w:pPr>
       <w:keepNext/>
       <w:widowControl/>
-      <w:numPr>
-        <w:ilvl w:val="0"/>
-        <w:numId w:val="0"/>
-      </w:numPr>
       <w:tabs>
         <w:tab w:val="left" w:pos="720" w:leader="none"/>
         <w:tab w:val="left" w:pos="1440" w:leader="none"/>
@@ -2490,15 +3431,13 @@
         <w:tab w:val="left" w:pos="7920" w:leader="none"/>
         <w:tab w:val="left" w:pos="8566" w:leader="none"/>
       </w:tabs>
-      <w:kinsoku w:val="true"/>
-      <w:overflowPunct w:val="true"/>
-      <w:autoSpaceDE w:val="true"/>
+      <w:overflowPunct w:val="false"/>
       <w:bidi w:val="0"/>
       <w:jc w:val="left"/>
       <w:outlineLvl w:val="0"/>
     </w:pPr>
     <w:rPr>
-      <w:rFonts w:ascii="Helvetica Neue" w:hAnsi="Helvetica Neue" w:cs="Arial Unicode MS" w:eastAsia="Arial Unicode MS"/>
+      <w:rFonts w:ascii="Helvetica Neue" w:hAnsi="Helvetica Neue" w:eastAsia="Arial Unicode MS" w:cs="Arial Unicode MS"/>
       <w:b/>
       <w:bCs/>
       <w:color w:val="000000"/>
@@ -2514,14 +3453,12 @@
     <w:pPr>
       <w:keepNext/>
       <w:widowControl/>
-      <w:kinsoku w:val="true"/>
-      <w:overflowPunct w:val="true"/>
-      <w:autoSpaceDE w:val="true"/>
+      <w:overflowPunct w:val="false"/>
       <w:bidi w:val="0"/>
       <w:jc w:val="left"/>
     </w:pPr>
     <w:rPr>
-      <w:rFonts w:cs="Arial Unicode MS" w:ascii="Times New Roman" w:hAnsi="Times New Roman" w:eastAsia="Arial Unicode MS"/>
+      <w:rFonts w:ascii="Times New Roman" w:hAnsi="Times New Roman" w:eastAsia="Arial Unicode MS" w:cs="Arial Unicode MS"/>
       <w:color w:val="000000"/>
       <w:sz w:val="24"/>
       <w:szCs w:val="24"/>
@@ -2560,9 +3497,7 @@
     <w:qFormat/>
     <w:pPr>
       <w:widowControl/>
-      <w:kinsoku w:val="true"/>
-      <w:overflowPunct w:val="true"/>
-      <w:autoSpaceDE w:val="true"/>
+      <w:overflowPunct w:val="false"/>
       <w:bidi w:val="0"/>
       <w:spacing w:lineRule="auto" w:line="276" w:before="0" w:after="200"/>
       <w:jc w:val="left"/>
@@ -2588,7 +3523,7 @@
     <w:basedOn w:val="HeaderFooter"/>
     <w:qFormat/>
     <w:pPr>
-      <w:shd w:fill="FFFFFF" w:val="clear"/>
+      <w:shd w:val="clear" w:fill="FFFFFF"/>
     </w:pPr>
     <w:rPr>
       <w:color w:val="FFFFFF"/>

</xml_diff>